<commit_message>
2nd update after submit progress I
</commit_message>
<xml_diff>
--- a/Project Plan/SMTS_Project Plan_Version 0.2.docx
+++ b/Project Plan/SMTS_Project Plan_Version 0.2.docx
@@ -115,51 +115,7 @@
           <w:sz w:val="32"/>
           <w:szCs w:val="32"/>
         </w:rPr>
-        <w:t xml:space="preserve">Mr. </w:t>
-      </w:r>
-      <w:proofErr w:type="spellStart"/>
-      <w:r>
-        <w:rPr>
-          <w:rFonts w:ascii="Times New Roman" w:hAnsi="Times New Roman" w:cs="Times New Roman"/>
-          <w:b/>
-          <w:bCs/>
-          <w:sz w:val="32"/>
-          <w:szCs w:val="32"/>
-        </w:rPr>
-        <w:t>Pichet</w:t>
-      </w:r>
-      <w:proofErr w:type="spellEnd"/>
-      <w:r>
-        <w:rPr>
-          <w:rFonts w:ascii="Times New Roman" w:hAnsi="Times New Roman" w:cs="Times New Roman"/>
-          <w:b/>
-          <w:bCs/>
-          <w:sz w:val="32"/>
-          <w:szCs w:val="32"/>
-        </w:rPr>
-        <w:t xml:space="preserve"> </w:t>
-      </w:r>
-      <w:proofErr w:type="spellStart"/>
-      <w:r>
-        <w:rPr>
-          <w:rFonts w:ascii="Times New Roman" w:hAnsi="Times New Roman" w:cs="Times New Roman"/>
-          <w:b/>
-          <w:bCs/>
-          <w:sz w:val="32"/>
-          <w:szCs w:val="32"/>
-        </w:rPr>
-        <w:t>Potha</w:t>
-      </w:r>
-      <w:proofErr w:type="spellEnd"/>
-      <w:r>
-        <w:rPr>
-          <w:rFonts w:ascii="Times New Roman" w:hAnsi="Times New Roman" w:cs="Times New Roman"/>
-          <w:b/>
-          <w:bCs/>
-          <w:sz w:val="32"/>
-          <w:szCs w:val="32"/>
-        </w:rPr>
-        <w:t xml:space="preserve">           542115041</w:t>
+        <w:t>Mr. Pichet Potha           542115041</w:t>
       </w:r>
     </w:p>
     <w:p>
@@ -182,51 +138,7 @@
           <w:sz w:val="32"/>
           <w:szCs w:val="32"/>
         </w:rPr>
-        <w:t xml:space="preserve">Mr. </w:t>
-      </w:r>
-      <w:proofErr w:type="spellStart"/>
-      <w:r>
-        <w:rPr>
-          <w:rFonts w:ascii="Times New Roman" w:hAnsi="Times New Roman" w:cs="Times New Roman"/>
-          <w:b/>
-          <w:bCs/>
-          <w:sz w:val="32"/>
-          <w:szCs w:val="32"/>
-        </w:rPr>
-        <w:t>Sittipong</w:t>
-      </w:r>
-      <w:proofErr w:type="spellEnd"/>
-      <w:r>
-        <w:rPr>
-          <w:rFonts w:ascii="Times New Roman" w:hAnsi="Times New Roman" w:cs="Times New Roman"/>
-          <w:b/>
-          <w:bCs/>
-          <w:sz w:val="32"/>
-          <w:szCs w:val="32"/>
-        </w:rPr>
-        <w:t xml:space="preserve"> </w:t>
-      </w:r>
-      <w:proofErr w:type="spellStart"/>
-      <w:r>
-        <w:rPr>
-          <w:rFonts w:ascii="Times New Roman" w:hAnsi="Times New Roman" w:cs="Times New Roman"/>
-          <w:b/>
-          <w:bCs/>
-          <w:sz w:val="32"/>
-          <w:szCs w:val="32"/>
-        </w:rPr>
-        <w:t>Borripan</w:t>
-      </w:r>
-      <w:proofErr w:type="spellEnd"/>
-      <w:r>
-        <w:rPr>
-          <w:rFonts w:ascii="Times New Roman" w:hAnsi="Times New Roman" w:cs="Times New Roman"/>
-          <w:b/>
-          <w:bCs/>
-          <w:sz w:val="32"/>
-          <w:szCs w:val="32"/>
-        </w:rPr>
-        <w:t xml:space="preserve"> 54211506</w:t>
+        <w:t>Mr. Sittipong Borripan 54211506</w:t>
       </w:r>
       <w:r>
         <w:rPr>
@@ -426,42 +338,8 @@
           <w:sz w:val="32"/>
           <w:szCs w:val="32"/>
         </w:rPr>
-        <w:t xml:space="preserve">Dr. </w:t>
-      </w:r>
-      <w:proofErr w:type="spellStart"/>
-      <w:r>
-        <w:rPr>
-          <w:rFonts w:ascii="Times New Roman" w:hAnsi="Times New Roman" w:cs="Times New Roman"/>
-          <w:b/>
-          <w:bCs/>
-          <w:sz w:val="32"/>
-          <w:szCs w:val="32"/>
-        </w:rPr>
-        <w:t>Chartchai</w:t>
-      </w:r>
-      <w:proofErr w:type="spellEnd"/>
-      <w:r>
-        <w:rPr>
-          <w:rFonts w:ascii="Times New Roman" w:hAnsi="Times New Roman" w:cs="Times New Roman"/>
-          <w:b/>
-          <w:bCs/>
-          <w:sz w:val="32"/>
-          <w:szCs w:val="32"/>
-        </w:rPr>
-        <w:t xml:space="preserve"> </w:t>
-      </w:r>
-      <w:proofErr w:type="spellStart"/>
-      <w:r>
-        <w:rPr>
-          <w:rFonts w:ascii="Times New Roman" w:hAnsi="Times New Roman" w:cs="Times New Roman"/>
-          <w:b/>
-          <w:bCs/>
-          <w:sz w:val="32"/>
-          <w:szCs w:val="32"/>
-        </w:rPr>
-        <w:t>Doungsa-ard</w:t>
-      </w:r>
-      <w:proofErr w:type="spellEnd"/>
+        <w:t>Dr. Chartchai Doungsa-ard</w:t>
+      </w:r>
     </w:p>
     <w:p>
       <w:pPr>
@@ -781,7 +659,7 @@
                 <w:sz w:val="20"/>
                 <w:szCs w:val="20"/>
               </w:rPr>
-              <w:t>-</w:t>
+              <w:t>_</w:t>
             </w:r>
             <w:r>
               <w:rPr>
@@ -791,9 +669,339 @@
                 <w:sz w:val="20"/>
                 <w:szCs w:val="25"/>
               </w:rPr>
-              <w:t xml:space="preserve">Project </w:t>
-            </w:r>
-            <w:proofErr w:type="spellStart"/>
+              <w:t>Project Plan</w:t>
+            </w:r>
+            <w:r>
+              <w:rPr>
+                <w:rFonts w:ascii="Times New Roman" w:hAnsi="Times New Roman" w:cs="Times New Roman"/>
+                <w:b/>
+                <w:bCs/>
+                <w:sz w:val="20"/>
+                <w:szCs w:val="20"/>
+              </w:rPr>
+              <w:t xml:space="preserve">_Version </w:t>
+            </w:r>
+            <w:r>
+              <w:rPr>
+                <w:rFonts w:ascii="Times New Roman" w:hAnsi="Times New Roman" w:cs="Times New Roman"/>
+                <w:b/>
+                <w:bCs/>
+                <w:sz w:val="20"/>
+                <w:szCs w:val="20"/>
+              </w:rPr>
+              <w:t>0.1.docx</w:t>
+            </w:r>
+          </w:p>
+        </w:tc>
+        <w:tc>
+          <w:tcPr>
+            <w:tcW w:w="3240" w:type="dxa"/>
+          </w:tcPr>
+          <w:p>
+            <w:pPr>
+              <w:rPr>
+                <w:rFonts w:ascii="Times New Roman" w:hAnsi="Times New Roman" w:cs="Times New Roman"/>
+                <w:sz w:val="20"/>
+                <w:szCs w:val="20"/>
+              </w:rPr>
+            </w:pPr>
+            <w:r>
+              <w:rPr>
+                <w:rFonts w:ascii="Times New Roman" w:hAnsi="Times New Roman" w:cs="Times New Roman"/>
+                <w:sz w:val="20"/>
+                <w:szCs w:val="20"/>
+              </w:rPr>
+              <w:t>0.1</w:t>
+            </w:r>
+          </w:p>
+          <w:p>
+            <w:pPr>
+              <w:pStyle w:val="ListParagraph"/>
+              <w:numPr>
+                <w:ilvl w:val="0"/>
+                <w:numId w:val="1"/>
+              </w:numPr>
+              <w:rPr>
+                <w:rFonts w:ascii="Times New Roman" w:hAnsi="Times New Roman" w:cs="Times New Roman"/>
+                <w:sz w:val="20"/>
+                <w:szCs w:val="20"/>
+              </w:rPr>
+            </w:pPr>
+            <w:r>
+              <w:rPr>
+                <w:rFonts w:ascii="Times New Roman" w:hAnsi="Times New Roman" w:cs="Angsana New"/>
+                <w:sz w:val="20"/>
+                <w:szCs w:val="25"/>
+              </w:rPr>
+              <w:t>Introduction</w:t>
+            </w:r>
+          </w:p>
+          <w:p>
+            <w:pPr>
+              <w:pStyle w:val="ListParagraph"/>
+              <w:numPr>
+                <w:ilvl w:val="0"/>
+                <w:numId w:val="1"/>
+              </w:numPr>
+              <w:rPr>
+                <w:rFonts w:ascii="Times New Roman" w:hAnsi="Times New Roman" w:cs="Times New Roman"/>
+                <w:sz w:val="20"/>
+                <w:szCs w:val="20"/>
+              </w:rPr>
+            </w:pPr>
+            <w:r>
+              <w:rPr>
+                <w:rFonts w:ascii="Times New Roman" w:hAnsi="Times New Roman" w:cs="Times New Roman"/>
+                <w:sz w:val="20"/>
+                <w:szCs w:val="20"/>
+              </w:rPr>
+              <w:t>Work Product to be developed</w:t>
+            </w:r>
+          </w:p>
+          <w:p>
+            <w:pPr>
+              <w:pStyle w:val="ListParagraph"/>
+              <w:numPr>
+                <w:ilvl w:val="0"/>
+                <w:numId w:val="1"/>
+              </w:numPr>
+              <w:rPr>
+                <w:rFonts w:ascii="Times New Roman" w:hAnsi="Times New Roman" w:cs="Times New Roman"/>
+                <w:sz w:val="20"/>
+                <w:szCs w:val="20"/>
+              </w:rPr>
+            </w:pPr>
+            <w:r>
+              <w:rPr>
+                <w:rFonts w:ascii="Times New Roman" w:hAnsi="Times New Roman" w:cs="Times New Roman"/>
+                <w:sz w:val="20"/>
+                <w:szCs w:val="20"/>
+              </w:rPr>
+              <w:t>Acronym and Definition</w:t>
+            </w:r>
+          </w:p>
+          <w:p>
+            <w:pPr>
+              <w:pStyle w:val="ListParagraph"/>
+              <w:numPr>
+                <w:ilvl w:val="0"/>
+                <w:numId w:val="1"/>
+              </w:numPr>
+              <w:rPr>
+                <w:rFonts w:ascii="Times New Roman" w:hAnsi="Times New Roman" w:cs="Times New Roman"/>
+                <w:sz w:val="20"/>
+                <w:szCs w:val="20"/>
+              </w:rPr>
+            </w:pPr>
+            <w:r>
+              <w:rPr>
+                <w:rFonts w:ascii="Times New Roman" w:hAnsi="Times New Roman" w:cs="Times New Roman"/>
+                <w:sz w:val="20"/>
+                <w:szCs w:val="20"/>
+              </w:rPr>
+              <w:t>Infrastructure</w:t>
+            </w:r>
+          </w:p>
+        </w:tc>
+        <w:tc>
+          <w:tcPr>
+            <w:tcW w:w="810" w:type="dxa"/>
+          </w:tcPr>
+          <w:p>
+            <w:pPr>
+              <w:jc w:val="center"/>
+              <w:rPr>
+                <w:rFonts w:ascii="Times New Roman" w:hAnsi="Times New Roman" w:cs="Times New Roman"/>
+                <w:sz w:val="32"/>
+                <w:szCs w:val="32"/>
+              </w:rPr>
+            </w:pPr>
+            <w:r>
+              <w:rPr>
+                <w:rFonts w:ascii="Times New Roman" w:hAnsi="Times New Roman" w:cs="Times New Roman"/>
+                <w:sz w:val="20"/>
+                <w:szCs w:val="20"/>
+              </w:rPr>
+              <w:t xml:space="preserve">Draft </w:t>
+            </w:r>
+          </w:p>
+        </w:tc>
+        <w:tc>
+          <w:tcPr>
+            <w:tcW w:w="900" w:type="dxa"/>
+          </w:tcPr>
+          <w:p>
+            <w:pPr>
+              <w:jc w:val="center"/>
+              <w:rPr>
+                <w:rFonts w:ascii="Times New Roman" w:hAnsi="Times New Roman" w:cs="Times New Roman"/>
+                <w:sz w:val="20"/>
+                <w:szCs w:val="20"/>
+              </w:rPr>
+            </w:pPr>
+            <w:r>
+              <w:rPr>
+                <w:rFonts w:ascii="Times New Roman" w:hAnsi="Times New Roman" w:cs="Times New Roman"/>
+                <w:sz w:val="20"/>
+                <w:szCs w:val="20"/>
+              </w:rPr>
+              <w:t>July</w:t>
+            </w:r>
+          </w:p>
+          <w:p>
+            <w:pPr>
+              <w:jc w:val="center"/>
+              <w:rPr>
+                <w:rFonts w:ascii="Times New Roman" w:hAnsi="Times New Roman" w:cs="Times New Roman"/>
+                <w:sz w:val="20"/>
+                <w:szCs w:val="20"/>
+              </w:rPr>
+            </w:pPr>
+            <w:r>
+              <w:rPr>
+                <w:rFonts w:ascii="Times New Roman" w:hAnsi="Times New Roman" w:cs="Times New Roman"/>
+                <w:sz w:val="20"/>
+                <w:szCs w:val="20"/>
+              </w:rPr>
+              <w:t>9,2015</w:t>
+            </w:r>
+          </w:p>
+        </w:tc>
+        <w:tc>
+          <w:tcPr>
+            <w:tcW w:w="1170" w:type="dxa"/>
+          </w:tcPr>
+          <w:p>
+            <w:pPr>
+              <w:jc w:val="center"/>
+              <w:rPr>
+                <w:rFonts w:ascii="Times New Roman" w:hAnsi="Times New Roman" w:cs="Times New Roman"/>
+                <w:sz w:val="20"/>
+                <w:szCs w:val="20"/>
+              </w:rPr>
+            </w:pPr>
+            <w:r>
+              <w:rPr>
+                <w:rFonts w:ascii="Times New Roman" w:hAnsi="Times New Roman" w:cs="Times New Roman"/>
+                <w:sz w:val="20"/>
+                <w:szCs w:val="20"/>
+              </w:rPr>
+              <w:t>PP, SB, CD</w:t>
+            </w:r>
+          </w:p>
+        </w:tc>
+        <w:tc>
+          <w:tcPr>
+            <w:tcW w:w="1170" w:type="dxa"/>
+          </w:tcPr>
+          <w:p>
+            <w:pPr>
+              <w:jc w:val="center"/>
+              <w:rPr>
+                <w:rFonts w:ascii="Times New Roman" w:hAnsi="Times New Roman" w:cs="Times New Roman"/>
+                <w:sz w:val="20"/>
+                <w:szCs w:val="20"/>
+              </w:rPr>
+            </w:pPr>
+            <w:r>
+              <w:rPr>
+                <w:rFonts w:ascii="Times New Roman" w:hAnsi="Times New Roman" w:cs="Times New Roman"/>
+                <w:sz w:val="20"/>
+                <w:szCs w:val="20"/>
+              </w:rPr>
+              <w:t>PP, SB</w:t>
+            </w:r>
+          </w:p>
+          <w:p>
+            <w:pPr>
+              <w:rPr>
+                <w:rFonts w:ascii="Times New Roman" w:hAnsi="Times New Roman" w:cs="Times New Roman"/>
+                <w:sz w:val="20"/>
+                <w:szCs w:val="20"/>
+              </w:rPr>
+            </w:pPr>
+          </w:p>
+          <w:p>
+            <w:pPr>
+              <w:rPr>
+                <w:rFonts w:ascii="Times New Roman" w:hAnsi="Times New Roman" w:cs="Times New Roman"/>
+                <w:sz w:val="20"/>
+                <w:szCs w:val="20"/>
+              </w:rPr>
+            </w:pPr>
+          </w:p>
+          <w:p>
+            <w:pPr>
+              <w:rPr>
+                <w:rFonts w:ascii="Times New Roman" w:hAnsi="Times New Roman" w:cs="Times New Roman"/>
+                <w:sz w:val="20"/>
+                <w:szCs w:val="20"/>
+              </w:rPr>
+            </w:pPr>
+          </w:p>
+          <w:p>
+            <w:pPr>
+              <w:rPr>
+                <w:rFonts w:ascii="Times New Roman" w:hAnsi="Times New Roman" w:cs="Times New Roman"/>
+                <w:sz w:val="20"/>
+                <w:szCs w:val="20"/>
+              </w:rPr>
+            </w:pPr>
+          </w:p>
+        </w:tc>
+        <w:tc>
+          <w:tcPr>
+            <w:tcW w:w="1350" w:type="dxa"/>
+          </w:tcPr>
+          <w:p>
+            <w:pPr>
+              <w:jc w:val="center"/>
+              <w:rPr>
+                <w:rFonts w:ascii="Times New Roman" w:hAnsi="Times New Roman" w:cs="Times New Roman"/>
+                <w:sz w:val="20"/>
+                <w:szCs w:val="20"/>
+              </w:rPr>
+            </w:pPr>
+            <w:r>
+              <w:rPr>
+                <w:rFonts w:ascii="Times New Roman" w:hAnsi="Times New Roman" w:cs="Times New Roman"/>
+                <w:sz w:val="20"/>
+                <w:szCs w:val="20"/>
+              </w:rPr>
+              <w:t>PP, SB</w:t>
+            </w:r>
+          </w:p>
+        </w:tc>
+      </w:tr>
+      <w:tr>
+        <w:trPr>
+          <w:trHeight w:val="782"/>
+        </w:trPr>
+        <w:tc>
+          <w:tcPr>
+            <w:tcW w:w="1800" w:type="dxa"/>
+          </w:tcPr>
+          <w:p>
+            <w:pPr>
+              <w:jc w:val="center"/>
+              <w:rPr>
+                <w:rFonts w:ascii="Times New Roman" w:hAnsi="Times New Roman" w:cs="Times New Roman"/>
+                <w:b/>
+                <w:bCs/>
+                <w:sz w:val="20"/>
+                <w:szCs w:val="20"/>
+              </w:rPr>
+            </w:pPr>
+            <w:r>
+              <w:rPr>
+                <w:rFonts w:ascii="Times New Roman" w:hAnsi="Times New Roman" w:cs="Times New Roman"/>
+                <w:b/>
+                <w:bCs/>
+                <w:sz w:val="20"/>
+                <w:szCs w:val="20"/>
+              </w:rPr>
+              <w:t>SMTS_</w:t>
+            </w:r>
             <w:r>
               <w:rPr>
                 <w:rFonts w:ascii="Times New Roman" w:hAnsi="Times New Roman" w:cs="Angsana New"/>
@@ -802,7 +1010,7 @@
                 <w:sz w:val="20"/>
                 <w:szCs w:val="25"/>
               </w:rPr>
-              <w:t>Plan</w:t>
+              <w:t>Project Plan</w:t>
             </w:r>
             <w:r>
               <w:rPr>
@@ -812,9 +1020,8 @@
                 <w:sz w:val="20"/>
                 <w:szCs w:val="20"/>
               </w:rPr>
-              <w:t>_Version</w:t>
-            </w:r>
-            <w:proofErr w:type="spellEnd"/>
+              <w:t>_Version 0.2</w:t>
+            </w:r>
             <w:r>
               <w:rPr>
                 <w:rFonts w:ascii="Times New Roman" w:hAnsi="Times New Roman" w:cs="Times New Roman"/>
@@ -823,39 +1030,29 @@
                 <w:sz w:val="20"/>
                 <w:szCs w:val="20"/>
               </w:rPr>
-              <w:t xml:space="preserve"> </w:t>
-            </w:r>
-            <w:r>
-              <w:rPr>
-                <w:rFonts w:ascii="Times New Roman" w:hAnsi="Times New Roman" w:cs="Times New Roman"/>
-                <w:b/>
-                <w:bCs/>
+              <w:t>.docx</w:t>
+            </w:r>
+          </w:p>
+        </w:tc>
+        <w:tc>
+          <w:tcPr>
+            <w:tcW w:w="3240" w:type="dxa"/>
+          </w:tcPr>
+          <w:p>
+            <w:pPr>
+              <w:rPr>
+                <w:rFonts w:ascii="Times New Roman" w:hAnsi="Times New Roman" w:cs="Times New Roman"/>
                 <w:sz w:val="20"/>
                 <w:szCs w:val="20"/>
               </w:rPr>
-              <w:t>0.1.docx</w:t>
-            </w:r>
-          </w:p>
-        </w:tc>
-        <w:tc>
-          <w:tcPr>
-            <w:tcW w:w="3240" w:type="dxa"/>
-          </w:tcPr>
-          <w:p>
-            <w:pPr>
+            </w:pPr>
+            <w:r>
               <w:rPr>
                 <w:rFonts w:ascii="Times New Roman" w:hAnsi="Times New Roman" w:cs="Times New Roman"/>
                 <w:sz w:val="20"/>
                 <w:szCs w:val="20"/>
               </w:rPr>
-            </w:pPr>
-            <w:r>
-              <w:rPr>
-                <w:rFonts w:ascii="Times New Roman" w:hAnsi="Times New Roman" w:cs="Times New Roman"/>
-                <w:sz w:val="20"/>
-                <w:szCs w:val="20"/>
-              </w:rPr>
-              <w:t>0.1</w:t>
+              <w:t>0.2</w:t>
             </w:r>
           </w:p>
           <w:p>
@@ -877,7 +1074,7 @@
                 <w:sz w:val="20"/>
                 <w:szCs w:val="25"/>
               </w:rPr>
-              <w:t>Introduction</w:t>
+              <w:t>Management Procedures</w:t>
             </w:r>
           </w:p>
           <w:p>
@@ -899,7 +1096,7 @@
                 <w:sz w:val="20"/>
                 <w:szCs w:val="20"/>
               </w:rPr>
-              <w:t>Work Product to be developed</w:t>
+              <w:t>Quality Planning</w:t>
             </w:r>
           </w:p>
           <w:p>
@@ -921,7 +1118,7 @@
                 <w:sz w:val="20"/>
                 <w:szCs w:val="20"/>
               </w:rPr>
-              <w:t>Acronym and Definition</w:t>
+              <w:t>Estimate Duration of Task</w:t>
             </w:r>
           </w:p>
           <w:p>
@@ -943,7 +1140,51 @@
                 <w:sz w:val="20"/>
                 <w:szCs w:val="20"/>
               </w:rPr>
-              <w:t>Infrastructure</w:t>
+              <w:t>Risk Management</w:t>
+            </w:r>
+          </w:p>
+          <w:p>
+            <w:pPr>
+              <w:pStyle w:val="ListParagraph"/>
+              <w:numPr>
+                <w:ilvl w:val="0"/>
+                <w:numId w:val="1"/>
+              </w:numPr>
+              <w:rPr>
+                <w:rFonts w:ascii="Times New Roman" w:hAnsi="Times New Roman" w:cs="Times New Roman"/>
+                <w:sz w:val="20"/>
+                <w:szCs w:val="20"/>
+              </w:rPr>
+            </w:pPr>
+            <w:r>
+              <w:rPr>
+                <w:rFonts w:ascii="Times New Roman" w:hAnsi="Times New Roman" w:cs="Times New Roman"/>
+                <w:sz w:val="20"/>
+                <w:szCs w:val="20"/>
+              </w:rPr>
+              <w:t>Configuration Management</w:t>
+            </w:r>
+          </w:p>
+          <w:p>
+            <w:pPr>
+              <w:pStyle w:val="ListParagraph"/>
+              <w:numPr>
+                <w:ilvl w:val="0"/>
+                <w:numId w:val="1"/>
+              </w:numPr>
+              <w:rPr>
+                <w:rFonts w:ascii="Times New Roman" w:hAnsi="Times New Roman" w:cs="Times New Roman"/>
+                <w:sz w:val="20"/>
+                <w:szCs w:val="20"/>
+              </w:rPr>
+            </w:pPr>
+            <w:r>
+              <w:rPr>
+                <w:rFonts w:ascii="Times New Roman" w:hAnsi="Times New Roman" w:cs="Times New Roman"/>
+                <w:sz w:val="20"/>
+                <w:szCs w:val="20"/>
+              </w:rPr>
+              <w:t>Reference</w:t>
             </w:r>
           </w:p>
         </w:tc>
@@ -1007,7 +1248,17 @@
                 <w:sz w:val="20"/>
                 <w:szCs w:val="20"/>
               </w:rPr>
-              <w:t>9,2015</w:t>
+              <w:t>15</w:t>
+            </w:r>
+            <w:bookmarkStart w:id="0" w:name="_GoBack"/>
+            <w:bookmarkEnd w:id="0"/>
+            <w:r>
+              <w:rPr>
+                <w:rFonts w:ascii="Times New Roman" w:hAnsi="Times New Roman" w:cs="Times New Roman"/>
+                <w:sz w:val="20"/>
+                <w:szCs w:val="20"/>
+              </w:rPr>
+              <w:t>,2015</w:t>
             </w:r>
           </w:p>
         </w:tc>
@@ -1144,7 +1395,7 @@
                 <w:sz w:val="20"/>
                 <w:szCs w:val="20"/>
               </w:rPr>
-              <w:t>SMTS-</w:t>
+              <w:t>SMTS_</w:t>
             </w:r>
             <w:r>
               <w:rPr>
@@ -1154,18 +1405,7 @@
                 <w:sz w:val="20"/>
                 <w:szCs w:val="25"/>
               </w:rPr>
-              <w:t xml:space="preserve">Project </w:t>
-            </w:r>
-            <w:proofErr w:type="spellStart"/>
-            <w:r>
-              <w:rPr>
-                <w:rFonts w:ascii="Times New Roman" w:hAnsi="Times New Roman" w:cs="Angsana New"/>
-                <w:b/>
-                <w:bCs/>
-                <w:sz w:val="20"/>
-                <w:szCs w:val="25"/>
-              </w:rPr>
-              <w:t>Plan</w:t>
+              <w:t>Project Plan</w:t>
             </w:r>
             <w:r>
               <w:rPr>
@@ -1175,9 +1415,8 @@
                 <w:sz w:val="20"/>
                 <w:szCs w:val="20"/>
               </w:rPr>
-              <w:t>_Version</w:t>
-            </w:r>
-            <w:proofErr w:type="spellEnd"/>
+              <w:t>_Version 1.0</w:t>
+            </w:r>
             <w:r>
               <w:rPr>
                 <w:rFonts w:ascii="Times New Roman" w:hAnsi="Times New Roman" w:cs="Times New Roman"/>
@@ -1186,39 +1425,29 @@
                 <w:sz w:val="20"/>
                 <w:szCs w:val="20"/>
               </w:rPr>
-              <w:t xml:space="preserve"> 0.2</w:t>
-            </w:r>
-            <w:r>
-              <w:rPr>
-                <w:rFonts w:ascii="Times New Roman" w:hAnsi="Times New Roman" w:cs="Times New Roman"/>
-                <w:b/>
-                <w:bCs/>
+              <w:t>.docx</w:t>
+            </w:r>
+          </w:p>
+        </w:tc>
+        <w:tc>
+          <w:tcPr>
+            <w:tcW w:w="3240" w:type="dxa"/>
+          </w:tcPr>
+          <w:p>
+            <w:pPr>
+              <w:rPr>
+                <w:rFonts w:ascii="Times New Roman" w:hAnsi="Times New Roman" w:cs="Times New Roman"/>
                 <w:sz w:val="20"/>
                 <w:szCs w:val="20"/>
               </w:rPr>
-              <w:t>.docx</w:t>
-            </w:r>
-          </w:p>
-        </w:tc>
-        <w:tc>
-          <w:tcPr>
-            <w:tcW w:w="3240" w:type="dxa"/>
-          </w:tcPr>
-          <w:p>
-            <w:pPr>
+            </w:pPr>
+            <w:r>
               <w:rPr>
                 <w:rFonts w:ascii="Times New Roman" w:hAnsi="Times New Roman" w:cs="Times New Roman"/>
                 <w:sz w:val="20"/>
                 <w:szCs w:val="20"/>
               </w:rPr>
-            </w:pPr>
-            <w:r>
-              <w:rPr>
-                <w:rFonts w:ascii="Times New Roman" w:hAnsi="Times New Roman" w:cs="Times New Roman"/>
-                <w:sz w:val="20"/>
-                <w:szCs w:val="20"/>
-              </w:rPr>
-              <w:t>0.2</w:t>
+              <w:t>1.0</w:t>
             </w:r>
           </w:p>
           <w:p>
@@ -1226,7 +1455,7 @@
               <w:pStyle w:val="ListParagraph"/>
               <w:numPr>
                 <w:ilvl w:val="0"/>
-                <w:numId w:val="1"/>
+                <w:numId w:val="28"/>
               </w:numPr>
               <w:rPr>
                 <w:rFonts w:ascii="Times New Roman" w:hAnsi="Times New Roman" w:cs="Times New Roman"/>
@@ -1236,11 +1465,11 @@
             </w:pPr>
             <w:r>
               <w:rPr>
-                <w:rFonts w:ascii="Times New Roman" w:hAnsi="Times New Roman" w:cs="Angsana New"/>
+                <w:rFonts w:ascii="Times New Roman" w:hAnsi="Times New Roman" w:cs="Times New Roman"/>
                 <w:sz w:val="20"/>
-                <w:szCs w:val="25"/>
-              </w:rPr>
-              <w:t>Management Procedures</w:t>
+                <w:szCs w:val="20"/>
+              </w:rPr>
+              <w:t>Check document format</w:t>
             </w:r>
           </w:p>
           <w:p>
@@ -1248,7 +1477,7 @@
               <w:pStyle w:val="ListParagraph"/>
               <w:numPr>
                 <w:ilvl w:val="0"/>
-                <w:numId w:val="1"/>
+                <w:numId w:val="28"/>
               </w:numPr>
               <w:rPr>
                 <w:rFonts w:ascii="Times New Roman" w:hAnsi="Times New Roman" w:cs="Times New Roman"/>
@@ -1262,159 +1491,79 @@
                 <w:sz w:val="20"/>
                 <w:szCs w:val="20"/>
               </w:rPr>
-              <w:t>Quality Planning</w:t>
-            </w:r>
-          </w:p>
-          <w:p>
-            <w:pPr>
-              <w:pStyle w:val="ListParagraph"/>
-              <w:numPr>
-                <w:ilvl w:val="0"/>
-                <w:numId w:val="1"/>
-              </w:numPr>
+              <w:t>Edit the number in schedule</w:t>
+            </w:r>
+          </w:p>
+        </w:tc>
+        <w:tc>
+          <w:tcPr>
+            <w:tcW w:w="810" w:type="dxa"/>
+          </w:tcPr>
+          <w:p>
+            <w:pPr>
+              <w:jc w:val="center"/>
+              <w:rPr>
+                <w:rFonts w:ascii="Times New Roman" w:hAnsi="Times New Roman" w:cs="Times New Roman"/>
+                <w:sz w:val="32"/>
+                <w:szCs w:val="32"/>
+              </w:rPr>
+            </w:pPr>
+            <w:r>
               <w:rPr>
                 <w:rFonts w:ascii="Times New Roman" w:hAnsi="Times New Roman" w:cs="Times New Roman"/>
                 <w:sz w:val="20"/>
                 <w:szCs w:val="20"/>
               </w:rPr>
-            </w:pPr>
-            <w:r>
+              <w:t xml:space="preserve">Draft </w:t>
+            </w:r>
+          </w:p>
+        </w:tc>
+        <w:tc>
+          <w:tcPr>
+            <w:tcW w:w="900" w:type="dxa"/>
+          </w:tcPr>
+          <w:p>
+            <w:pPr>
+              <w:jc w:val="center"/>
               <w:rPr>
                 <w:rFonts w:ascii="Times New Roman" w:hAnsi="Times New Roman" w:cs="Times New Roman"/>
                 <w:sz w:val="20"/>
                 <w:szCs w:val="20"/>
               </w:rPr>
-              <w:t>Estimate Duration of Task</w:t>
-            </w:r>
-          </w:p>
-          <w:p>
-            <w:pPr>
-              <w:pStyle w:val="ListParagraph"/>
-              <w:numPr>
-                <w:ilvl w:val="0"/>
-                <w:numId w:val="1"/>
-              </w:numPr>
+            </w:pPr>
+            <w:r>
               <w:rPr>
                 <w:rFonts w:ascii="Times New Roman" w:hAnsi="Times New Roman" w:cs="Times New Roman"/>
                 <w:sz w:val="20"/>
                 <w:szCs w:val="20"/>
               </w:rPr>
-            </w:pPr>
-            <w:r>
+              <w:t>August</w:t>
+            </w:r>
+          </w:p>
+          <w:p>
+            <w:pPr>
+              <w:jc w:val="center"/>
               <w:rPr>
                 <w:rFonts w:ascii="Times New Roman" w:hAnsi="Times New Roman" w:cs="Times New Roman"/>
                 <w:sz w:val="20"/>
                 <w:szCs w:val="20"/>
               </w:rPr>
-              <w:t>Risk Management</w:t>
-            </w:r>
-          </w:p>
-          <w:p>
-            <w:pPr>
-              <w:pStyle w:val="ListParagraph"/>
-              <w:numPr>
-                <w:ilvl w:val="0"/>
-                <w:numId w:val="1"/>
-              </w:numPr>
+            </w:pPr>
+            <w:r>
               <w:rPr>
                 <w:rFonts w:ascii="Times New Roman" w:hAnsi="Times New Roman" w:cs="Times New Roman"/>
                 <w:sz w:val="20"/>
                 <w:szCs w:val="20"/>
               </w:rPr>
-            </w:pPr>
+              <w:t>28</w:t>
+            </w:r>
             <w:r>
               <w:rPr>
                 <w:rFonts w:ascii="Times New Roman" w:hAnsi="Times New Roman" w:cs="Times New Roman"/>
                 <w:sz w:val="20"/>
                 <w:szCs w:val="20"/>
               </w:rPr>
-              <w:t>Configuration Management</w:t>
-            </w:r>
-          </w:p>
-          <w:p>
-            <w:pPr>
-              <w:pStyle w:val="ListParagraph"/>
-              <w:numPr>
-                <w:ilvl w:val="0"/>
-                <w:numId w:val="1"/>
-              </w:numPr>
-              <w:rPr>
-                <w:rFonts w:ascii="Times New Roman" w:hAnsi="Times New Roman" w:cs="Times New Roman"/>
-                <w:sz w:val="20"/>
-                <w:szCs w:val="20"/>
-              </w:rPr>
-            </w:pPr>
-            <w:r>
-              <w:rPr>
-                <w:rFonts w:ascii="Times New Roman" w:hAnsi="Times New Roman" w:cs="Times New Roman"/>
-                <w:sz w:val="20"/>
-                <w:szCs w:val="20"/>
-              </w:rPr>
-              <w:t>Reference</w:t>
-            </w:r>
-          </w:p>
-        </w:tc>
-        <w:tc>
-          <w:tcPr>
-            <w:tcW w:w="810" w:type="dxa"/>
-          </w:tcPr>
-          <w:p>
-            <w:pPr>
-              <w:jc w:val="center"/>
-              <w:rPr>
-                <w:rFonts w:ascii="Times New Roman" w:hAnsi="Times New Roman" w:cs="Times New Roman"/>
-                <w:sz w:val="32"/>
-                <w:szCs w:val="32"/>
-              </w:rPr>
-            </w:pPr>
-            <w:r>
-              <w:rPr>
-                <w:rFonts w:ascii="Times New Roman" w:hAnsi="Times New Roman" w:cs="Times New Roman"/>
-                <w:sz w:val="20"/>
-                <w:szCs w:val="20"/>
-              </w:rPr>
-              <w:t xml:space="preserve">Draft </w:t>
-            </w:r>
-          </w:p>
-        </w:tc>
-        <w:tc>
-          <w:tcPr>
-            <w:tcW w:w="900" w:type="dxa"/>
-          </w:tcPr>
-          <w:p>
-            <w:pPr>
-              <w:jc w:val="center"/>
-              <w:rPr>
-                <w:rFonts w:ascii="Times New Roman" w:hAnsi="Times New Roman" w:cs="Times New Roman"/>
-                <w:sz w:val="20"/>
-                <w:szCs w:val="20"/>
-              </w:rPr>
-            </w:pPr>
-            <w:r>
-              <w:rPr>
-                <w:rFonts w:ascii="Times New Roman" w:hAnsi="Times New Roman" w:cs="Times New Roman"/>
-                <w:sz w:val="20"/>
-                <w:szCs w:val="20"/>
-              </w:rPr>
-              <w:t>July</w:t>
-            </w:r>
-          </w:p>
-          <w:p>
-            <w:pPr>
-              <w:jc w:val="center"/>
-              <w:rPr>
-                <w:rFonts w:ascii="Times New Roman" w:hAnsi="Times New Roman" w:cs="Times New Roman"/>
-                <w:sz w:val="20"/>
-                <w:szCs w:val="20"/>
-              </w:rPr>
-            </w:pPr>
-            <w:r>
-              <w:rPr>
-                <w:rFonts w:ascii="Times New Roman" w:hAnsi="Times New Roman" w:cs="Times New Roman"/>
-                <w:sz w:val="20"/>
-                <w:szCs w:val="20"/>
-              </w:rPr>
-              <w:t>9,2015</w:t>
+              <w:t>,2015</w:t>
             </w:r>
           </w:p>
         </w:tc>
@@ -1581,7 +1730,6 @@
           <w:sz w:val="32"/>
           <w:szCs w:val="32"/>
         </w:rPr>
-        <w:lastRenderedPageBreak/>
         <w:t>Table of Contents</w:t>
       </w:r>
     </w:p>
@@ -1599,15 +1747,7 @@
           <w:rFonts w:ascii="Times New Roman" w:hAnsi="Times New Roman" w:cs="Times New Roman"/>
           <w:szCs w:val="22"/>
         </w:rPr>
-        <w:t>Chapter One | Introduction</w:t>
-      </w:r>
-      <w:proofErr w:type="gramStart"/>
-      <w:r>
-        <w:rPr>
-          <w:rFonts w:ascii="Times New Roman" w:hAnsi="Times New Roman" w:cs="Times New Roman"/>
-          <w:szCs w:val="22"/>
-        </w:rPr>
-        <w:t>…………………………………………………………...…………………</w:t>
+        <w:t>Chapter One | Introduction…………………………………………………………...…………………</w:t>
       </w:r>
       <w:r>
         <w:rPr>
@@ -1623,7 +1763,6 @@
         </w:rPr>
         <w:t>1</w:t>
       </w:r>
-      <w:proofErr w:type="gramEnd"/>
     </w:p>
     <w:p>
       <w:pPr>
@@ -1649,7 +1788,6 @@
         </w:rPr>
         <w:t xml:space="preserve">Project Overview </w:t>
       </w:r>
-      <w:proofErr w:type="gramStart"/>
       <w:r>
         <w:rPr>
           <w:rFonts w:ascii="Times New Roman" w:hAnsi="Times New Roman" w:cs="Times New Roman"/>
@@ -1678,7 +1816,6 @@
         </w:rPr>
         <w:t>………......……………….........1</w:t>
       </w:r>
-      <w:proofErr w:type="gramEnd"/>
     </w:p>
     <w:p>
       <w:pPr>
@@ -1728,15 +1865,7 @@
           <w:rFonts w:ascii="Times New Roman" w:hAnsi="Times New Roman" w:cs="Times New Roman"/>
           <w:szCs w:val="22"/>
         </w:rPr>
-        <w:t xml:space="preserve">Chapter Two | Literature </w:t>
-      </w:r>
-      <w:proofErr w:type="gramStart"/>
-      <w:r>
-        <w:rPr>
-          <w:rFonts w:ascii="Times New Roman" w:hAnsi="Times New Roman" w:cs="Times New Roman"/>
-          <w:szCs w:val="22"/>
-        </w:rPr>
-        <w:t>Review</w:t>
+        <w:t>Chapter Two | Literature Review</w:t>
       </w:r>
       <w:r>
         <w:rPr>
@@ -1766,7 +1895,6 @@
         </w:rPr>
         <w:t>………………………….…………….…2</w:t>
       </w:r>
-      <w:proofErr w:type="gramEnd"/>
     </w:p>
     <w:p>
       <w:pPr>
@@ -1822,7 +1950,6 @@
         </w:rPr>
         <w:t xml:space="preserve">Chapter Three | Acronym and Definition </w:t>
       </w:r>
-      <w:proofErr w:type="gramStart"/>
       <w:r>
         <w:rPr>
           <w:rFonts w:ascii="Times New Roman" w:hAnsi="Times New Roman" w:cs="Times New Roman"/>
@@ -1851,7 +1978,6 @@
         </w:rPr>
         <w:t>3</w:t>
       </w:r>
-      <w:proofErr w:type="gramEnd"/>
     </w:p>
     <w:p>
       <w:pPr>
@@ -1877,7 +2003,6 @@
         </w:rPr>
         <w:t>Acronym</w:t>
       </w:r>
-      <w:proofErr w:type="gramStart"/>
       <w:r>
         <w:rPr>
           <w:rFonts w:ascii="Times New Roman" w:hAnsi="Times New Roman" w:cs="Times New Roman"/>
@@ -1913,7 +2038,6 @@
         </w:rPr>
         <w:t>………......……………….........3</w:t>
       </w:r>
-      <w:proofErr w:type="gramEnd"/>
     </w:p>
     <w:p>
       <w:pPr>
@@ -1934,7 +2058,6 @@
       <w:r>
         <w:t>Definition</w:t>
       </w:r>
-      <w:proofErr w:type="gramStart"/>
       <w:r>
         <w:rPr>
           <w:rFonts w:ascii="Times New Roman" w:hAnsi="Times New Roman" w:cs="Times New Roman"/>
@@ -1956,7 +2079,6 @@
         </w:rPr>
         <w:t>…………………………………………………………………...3</w:t>
       </w:r>
-      <w:proofErr w:type="gramEnd"/>
     </w:p>
     <w:p>
       <w:pPr>
@@ -1972,15 +2094,7 @@
           <w:rFonts w:ascii="Times New Roman" w:hAnsi="Times New Roman" w:cs="Times New Roman"/>
           <w:szCs w:val="22"/>
         </w:rPr>
-        <w:t>Chapter Four | Infrastructure</w:t>
-      </w:r>
-      <w:proofErr w:type="gramStart"/>
-      <w:r>
-        <w:rPr>
-          <w:rFonts w:ascii="Times New Roman" w:hAnsi="Times New Roman" w:cs="Times New Roman"/>
-          <w:szCs w:val="22"/>
-        </w:rPr>
-        <w:t>…………………………………………………….</w:t>
+        <w:t>Chapter Four | Infrastructure…………………………………………………….</w:t>
       </w:r>
       <w:r>
         <w:rPr>
@@ -2003,7 +2117,6 @@
         </w:rPr>
         <w:t>5</w:t>
       </w:r>
-      <w:proofErr w:type="gramEnd"/>
     </w:p>
     <w:p>
       <w:pPr>
@@ -2029,7 +2142,6 @@
         </w:rPr>
         <w:t xml:space="preserve">Software Resource </w:t>
       </w:r>
-      <w:proofErr w:type="gramStart"/>
       <w:r>
         <w:rPr>
           <w:rFonts w:ascii="Times New Roman" w:hAnsi="Times New Roman" w:cs="Times New Roman"/>
@@ -2065,7 +2177,6 @@
         </w:rPr>
         <w:t>………......……………….........5</w:t>
       </w:r>
-      <w:proofErr w:type="gramEnd"/>
     </w:p>
     <w:p>
       <w:pPr>
@@ -2086,7 +2197,6 @@
       <w:r>
         <w:t xml:space="preserve">Hardware Resource </w:t>
       </w:r>
-      <w:proofErr w:type="gramStart"/>
       <w:r>
         <w:rPr>
           <w:rFonts w:ascii="Times New Roman" w:hAnsi="Times New Roman" w:cs="Times New Roman"/>
@@ -2108,7 +2218,6 @@
         </w:rPr>
         <w:t>……………………………………………………...5</w:t>
       </w:r>
-      <w:proofErr w:type="gramEnd"/>
     </w:p>
     <w:p>
       <w:pPr>
@@ -2126,7 +2235,6 @@
         </w:rPr>
         <w:t xml:space="preserve">Chapter Five | Management Procedures </w:t>
       </w:r>
-      <w:proofErr w:type="gramStart"/>
       <w:r>
         <w:rPr>
           <w:rFonts w:ascii="Times New Roman" w:hAnsi="Times New Roman" w:cs="Times New Roman"/>
@@ -2155,7 +2263,6 @@
         </w:rPr>
         <w:t>6</w:t>
       </w:r>
-      <w:proofErr w:type="gramEnd"/>
     </w:p>
     <w:p>
       <w:pPr>
@@ -2181,7 +2288,6 @@
         </w:rPr>
         <w:t xml:space="preserve">Project Team Structure </w:t>
       </w:r>
-      <w:proofErr w:type="gramStart"/>
       <w:r>
         <w:rPr>
           <w:rFonts w:ascii="Times New Roman" w:hAnsi="Times New Roman" w:cs="Times New Roman"/>
@@ -2210,7 +2316,6 @@
         </w:rPr>
         <w:t>………......……………….........6</w:t>
       </w:r>
-      <w:proofErr w:type="gramEnd"/>
     </w:p>
     <w:p>
       <w:pPr>
@@ -2268,15 +2373,7 @@
           <w:rFonts w:ascii="Times New Roman" w:hAnsi="Times New Roman" w:cs="Times New Roman"/>
           <w:szCs w:val="22"/>
         </w:rPr>
-        <w:t xml:space="preserve">Change </w:t>
-      </w:r>
-      <w:proofErr w:type="gramStart"/>
-      <w:r>
-        <w:rPr>
-          <w:rFonts w:ascii="Times New Roman" w:hAnsi="Times New Roman" w:cs="Times New Roman"/>
-          <w:szCs w:val="22"/>
-        </w:rPr>
-        <w:t>Management</w:t>
+        <w:t>Change Management</w:t>
       </w:r>
       <w:r>
         <w:rPr>
@@ -2313,7 +2410,6 @@
         </w:rPr>
         <w:t>………......……………….........7</w:t>
       </w:r>
-      <w:proofErr w:type="gramEnd"/>
     </w:p>
     <w:p>
       <w:pPr>
@@ -2331,7 +2427,6 @@
         </w:rPr>
         <w:t>Chapter Six | Quality Planning</w:t>
       </w:r>
-      <w:proofErr w:type="gramStart"/>
       <w:r>
         <w:rPr>
           <w:rFonts w:ascii="Times New Roman" w:hAnsi="Times New Roman" w:cs="Times New Roman"/>
@@ -2360,7 +2455,6 @@
         </w:rPr>
         <w:t>8</w:t>
       </w:r>
-      <w:proofErr w:type="gramEnd"/>
     </w:p>
     <w:p>
       <w:pPr>
@@ -2386,7 +2480,6 @@
         </w:rPr>
         <w:t>Quality Factors</w:t>
       </w:r>
-      <w:proofErr w:type="gramStart"/>
       <w:r>
         <w:rPr>
           <w:rFonts w:ascii="Times New Roman" w:hAnsi="Times New Roman" w:cs="Times New Roman"/>
@@ -2422,7 +2515,6 @@
         </w:rPr>
         <w:t>..………….………......……………….........8</w:t>
       </w:r>
-      <w:proofErr w:type="gramEnd"/>
     </w:p>
     <w:p>
       <w:pPr>
@@ -2552,44 +2644,36 @@
           <w:rFonts w:ascii="Times New Roman" w:hAnsi="Times New Roman" w:cs="Times New Roman"/>
           <w:szCs w:val="22"/>
         </w:rPr>
+        <w:t>…...</w:t>
+      </w:r>
+      <w:r>
+        <w:rPr>
+          <w:rFonts w:ascii="Times New Roman" w:hAnsi="Times New Roman" w:cs="Times New Roman"/>
+          <w:szCs w:val="22"/>
+        </w:rPr>
+        <w:t>.………..</w:t>
+      </w:r>
+      <w:r>
+        <w:rPr>
+          <w:rFonts w:ascii="Times New Roman" w:hAnsi="Times New Roman" w:cs="Times New Roman"/>
+          <w:szCs w:val="22"/>
+        </w:rPr>
+        <w:t>…………</w:t>
+      </w:r>
+      <w:r>
+        <w:rPr>
+          <w:rFonts w:ascii="Times New Roman" w:hAnsi="Times New Roman" w:cs="Times New Roman"/>
+          <w:szCs w:val="22"/>
+        </w:rPr>
+        <w:t>…..…...…………</w:t>
+      </w:r>
+      <w:r>
+        <w:rPr>
+          <w:rFonts w:ascii="Times New Roman" w:hAnsi="Times New Roman" w:cs="Times New Roman"/>
+          <w:szCs w:val="22"/>
+        </w:rPr>
         <w:t>…</w:t>
       </w:r>
-      <w:proofErr w:type="gramStart"/>
-      <w:r>
-        <w:rPr>
-          <w:rFonts w:ascii="Times New Roman" w:hAnsi="Times New Roman" w:cs="Times New Roman"/>
-          <w:szCs w:val="22"/>
-        </w:rPr>
-        <w:t>...</w:t>
-      </w:r>
-      <w:r>
-        <w:rPr>
-          <w:rFonts w:ascii="Times New Roman" w:hAnsi="Times New Roman" w:cs="Times New Roman"/>
-          <w:szCs w:val="22"/>
-        </w:rPr>
-        <w:t>.………..</w:t>
-      </w:r>
-      <w:r>
-        <w:rPr>
-          <w:rFonts w:ascii="Times New Roman" w:hAnsi="Times New Roman" w:cs="Times New Roman"/>
-          <w:szCs w:val="22"/>
-        </w:rPr>
-        <w:t>…………</w:t>
-      </w:r>
-      <w:r>
-        <w:rPr>
-          <w:rFonts w:ascii="Times New Roman" w:hAnsi="Times New Roman" w:cs="Times New Roman"/>
-          <w:szCs w:val="22"/>
-        </w:rPr>
-        <w:t>…..…...…………</w:t>
-      </w:r>
-      <w:r>
-        <w:rPr>
-          <w:rFonts w:ascii="Times New Roman" w:hAnsi="Times New Roman" w:cs="Times New Roman"/>
-          <w:szCs w:val="22"/>
-        </w:rPr>
-        <w:t>…</w:t>
-      </w:r>
       <w:r>
         <w:rPr>
           <w:rFonts w:ascii="Times New Roman" w:hAnsi="Times New Roman" w:cs="Times New Roman"/>
@@ -2597,7 +2681,6 @@
         </w:rPr>
         <w:t>………......……………….........9</w:t>
       </w:r>
-      <w:proofErr w:type="gramEnd"/>
     </w:p>
     <w:p>
       <w:pPr>
@@ -2615,20 +2698,12 @@
         </w:rPr>
         <w:t xml:space="preserve">Chapter Seven | Estimate Duration of Task </w:t>
       </w:r>
-      <w:proofErr w:type="gramStart"/>
-      <w:r>
-        <w:rPr>
-          <w:rFonts w:ascii="Times New Roman" w:hAnsi="Times New Roman" w:cs="Times New Roman"/>
-          <w:szCs w:val="22"/>
-        </w:rPr>
-        <w:t>………...…………..</w:t>
-      </w:r>
-      <w:r>
-        <w:rPr>
-          <w:rFonts w:ascii="Times New Roman" w:hAnsi="Times New Roman" w:cs="Times New Roman"/>
-          <w:szCs w:val="22"/>
-        </w:rPr>
-        <w:t>……………….</w:t>
+      <w:r>
+        <w:rPr>
+          <w:rFonts w:ascii="Times New Roman" w:hAnsi="Times New Roman" w:cs="Times New Roman"/>
+          <w:szCs w:val="22"/>
+        </w:rPr>
+        <w:t>………...…………..……………….</w:t>
       </w:r>
       <w:r>
         <w:rPr>
@@ -2651,7 +2726,6 @@
         </w:rPr>
         <w:t>.</w:t>
       </w:r>
-      <w:proofErr w:type="gramEnd"/>
       <w:r>
         <w:rPr>
           <w:rFonts w:ascii="Times New Roman" w:hAnsi="Times New Roman" w:cs="Times New Roman"/>
@@ -2682,14 +2756,7 @@
           <w:rFonts w:ascii="Times New Roman" w:hAnsi="Times New Roman" w:cs="Times New Roman"/>
           <w:szCs w:val="22"/>
         </w:rPr>
-        <w:t>7</w:t>
-      </w:r>
-      <w:r>
-        <w:rPr>
-          <w:rFonts w:ascii="Times New Roman" w:hAnsi="Times New Roman" w:cs="Times New Roman"/>
-          <w:szCs w:val="22"/>
-        </w:rPr>
-        <w:t xml:space="preserve">.1 </w:t>
+        <w:t xml:space="preserve">7.1 </w:t>
       </w:r>
       <w:r>
         <w:rPr>
@@ -2698,20 +2765,12 @@
         </w:rPr>
         <w:t>Schedule Plan</w:t>
       </w:r>
-      <w:proofErr w:type="gramStart"/>
-      <w:r>
-        <w:rPr>
-          <w:rFonts w:ascii="Times New Roman" w:hAnsi="Times New Roman" w:cs="Times New Roman"/>
-          <w:szCs w:val="22"/>
-        </w:rPr>
-        <w:t>..</w:t>
-      </w:r>
-      <w:r>
-        <w:rPr>
-          <w:rFonts w:ascii="Times New Roman" w:hAnsi="Times New Roman" w:cs="Times New Roman"/>
-          <w:szCs w:val="22"/>
-        </w:rPr>
-        <w:t>……….………..</w:t>
+      <w:r>
+        <w:rPr>
+          <w:rFonts w:ascii="Times New Roman" w:hAnsi="Times New Roman" w:cs="Times New Roman"/>
+          <w:szCs w:val="22"/>
+        </w:rPr>
+        <w:t>..……….………..</w:t>
       </w:r>
       <w:r>
         <w:rPr>
@@ -2739,15 +2798,7 @@
           <w:rFonts w:ascii="Times New Roman" w:hAnsi="Times New Roman" w:cs="Times New Roman"/>
           <w:szCs w:val="22"/>
         </w:rPr>
-        <w:t>.</w:t>
-      </w:r>
-      <w:proofErr w:type="gramEnd"/>
-      <w:r>
-        <w:rPr>
-          <w:rFonts w:ascii="Times New Roman" w:hAnsi="Times New Roman" w:cs="Times New Roman"/>
-          <w:szCs w:val="22"/>
-        </w:rPr>
-        <w:t>1</w:t>
+        <w:t>.1</w:t>
       </w:r>
       <w:r>
         <w:rPr>
@@ -2772,14 +2823,7 @@
           <w:rFonts w:ascii="Times New Roman" w:hAnsi="Times New Roman" w:cs="Times New Roman"/>
           <w:szCs w:val="22"/>
         </w:rPr>
-        <w:t>7</w:t>
-      </w:r>
-      <w:r>
-        <w:rPr>
-          <w:rFonts w:ascii="Times New Roman" w:hAnsi="Times New Roman" w:cs="Times New Roman"/>
-          <w:szCs w:val="22"/>
-        </w:rPr>
-        <w:t>.</w:t>
+        <w:t>7.</w:t>
       </w:r>
       <w:r>
         <w:rPr>
@@ -2805,14 +2849,7 @@
           <w:rFonts w:ascii="Times New Roman" w:hAnsi="Times New Roman" w:cs="Times New Roman"/>
           <w:szCs w:val="22"/>
         </w:rPr>
-        <w:t>………………</w:t>
-      </w:r>
-      <w:r>
-        <w:rPr>
-          <w:rFonts w:ascii="Times New Roman" w:hAnsi="Times New Roman" w:cs="Times New Roman"/>
-          <w:szCs w:val="22"/>
-        </w:rPr>
-        <w:t>.</w:t>
+        <w:t>……………….</w:t>
       </w:r>
       <w:r>
         <w:rPr>
@@ -2844,14 +2881,7 @@
           <w:rFonts w:ascii="Times New Roman" w:hAnsi="Times New Roman" w:cs="Times New Roman"/>
           <w:szCs w:val="22"/>
         </w:rPr>
-        <w:t>7</w:t>
-      </w:r>
-      <w:r>
-        <w:rPr>
-          <w:rFonts w:ascii="Times New Roman" w:hAnsi="Times New Roman" w:cs="Times New Roman"/>
-          <w:szCs w:val="22"/>
-        </w:rPr>
-        <w:t>.3</w:t>
+        <w:t>7.3</w:t>
       </w:r>
       <w:r>
         <w:t xml:space="preserve"> </w:t>
@@ -2868,14 +2898,7 @@
           <w:rFonts w:ascii="Times New Roman" w:hAnsi="Times New Roman" w:cs="Times New Roman"/>
           <w:szCs w:val="22"/>
         </w:rPr>
-        <w:t>...</w:t>
-      </w:r>
-      <w:r>
-        <w:rPr>
-          <w:rFonts w:ascii="Times New Roman" w:hAnsi="Times New Roman" w:cs="Times New Roman"/>
-          <w:szCs w:val="22"/>
-        </w:rPr>
-        <w:t>………….….</w:t>
+        <w:t>...………….….</w:t>
       </w:r>
       <w:r>
         <w:rPr>
@@ -2906,14 +2929,7 @@
           <w:rFonts w:ascii="Times New Roman" w:hAnsi="Times New Roman" w:cs="Times New Roman"/>
           <w:szCs w:val="22"/>
         </w:rPr>
-        <w:t>7</w:t>
-      </w:r>
-      <w:r>
-        <w:rPr>
-          <w:rFonts w:ascii="Times New Roman" w:hAnsi="Times New Roman" w:cs="Times New Roman"/>
-          <w:szCs w:val="22"/>
-        </w:rPr>
-        <w:t xml:space="preserve">.4 </w:t>
+        <w:t xml:space="preserve">7.4 </w:t>
       </w:r>
       <w:r>
         <w:rPr>
@@ -2922,20 +2938,12 @@
         </w:rPr>
         <w:t>Milestones</w:t>
       </w:r>
-      <w:proofErr w:type="gramStart"/>
-      <w:r>
-        <w:rPr>
-          <w:rFonts w:ascii="Times New Roman" w:hAnsi="Times New Roman" w:cs="Times New Roman"/>
-          <w:szCs w:val="22"/>
-        </w:rPr>
-        <w:t>…….</w:t>
-      </w:r>
-      <w:r>
-        <w:rPr>
-          <w:rFonts w:ascii="Times New Roman" w:hAnsi="Times New Roman" w:cs="Times New Roman"/>
-          <w:szCs w:val="22"/>
-        </w:rPr>
-        <w:t>…....………..</w:t>
+      <w:r>
+        <w:rPr>
+          <w:rFonts w:ascii="Times New Roman" w:hAnsi="Times New Roman" w:cs="Times New Roman"/>
+          <w:szCs w:val="22"/>
+        </w:rPr>
+        <w:t>…….…....………..</w:t>
       </w:r>
       <w:r>
         <w:rPr>
@@ -2979,7 +2987,6 @@
         </w:rPr>
         <w:t>.</w:t>
       </w:r>
-      <w:proofErr w:type="gramEnd"/>
       <w:r>
         <w:rPr>
           <w:rFonts w:ascii="Times New Roman" w:hAnsi="Times New Roman" w:cs="Times New Roman"/>
@@ -3048,14 +3055,7 @@
           <w:rFonts w:ascii="Times New Roman" w:hAnsi="Times New Roman" w:cs="Times New Roman"/>
           <w:szCs w:val="22"/>
         </w:rPr>
-        <w:t>8</w:t>
-      </w:r>
-      <w:r>
-        <w:rPr>
-          <w:rFonts w:ascii="Times New Roman" w:hAnsi="Times New Roman" w:cs="Times New Roman"/>
-          <w:szCs w:val="22"/>
-        </w:rPr>
-        <w:t xml:space="preserve">.1 </w:t>
+        <w:t xml:space="preserve">8.1 </w:t>
       </w:r>
       <w:r>
         <w:rPr>
@@ -3071,7 +3071,6 @@
         </w:rPr>
         <w:t>...</w:t>
       </w:r>
-      <w:proofErr w:type="gramStart"/>
       <w:r>
         <w:rPr>
           <w:rFonts w:ascii="Times New Roman" w:hAnsi="Times New Roman" w:cs="Times New Roman"/>
@@ -3114,7 +3113,6 @@
         </w:rPr>
         <w:t>.....15</w:t>
       </w:r>
-      <w:proofErr w:type="gramEnd"/>
     </w:p>
     <w:p>
       <w:pPr>
@@ -3130,14 +3128,7 @@
           <w:rFonts w:ascii="Times New Roman" w:hAnsi="Times New Roman" w:cs="Times New Roman"/>
           <w:szCs w:val="22"/>
         </w:rPr>
-        <w:t>8</w:t>
-      </w:r>
-      <w:r>
-        <w:rPr>
-          <w:rFonts w:ascii="Times New Roman" w:hAnsi="Times New Roman" w:cs="Times New Roman"/>
-          <w:szCs w:val="22"/>
-        </w:rPr>
-        <w:t xml:space="preserve">.2 </w:t>
+        <w:t xml:space="preserve">8.2 </w:t>
       </w:r>
       <w:r>
         <w:t>Risk Identification and Solutions</w:t>
@@ -3176,20 +3167,12 @@
         </w:rPr>
         <w:t>Chapter Nine | Configuration Management</w:t>
       </w:r>
-      <w:proofErr w:type="gramStart"/>
-      <w:r>
-        <w:rPr>
-          <w:rFonts w:ascii="Times New Roman" w:hAnsi="Times New Roman" w:cs="Times New Roman"/>
-          <w:szCs w:val="22"/>
-        </w:rPr>
-        <w:t>……………………..…</w:t>
-      </w:r>
-      <w:r>
-        <w:rPr>
-          <w:rFonts w:ascii="Times New Roman" w:hAnsi="Times New Roman" w:cs="Times New Roman"/>
-          <w:szCs w:val="22"/>
-        </w:rPr>
-        <w:t>………….</w:t>
+      <w:r>
+        <w:rPr>
+          <w:rFonts w:ascii="Times New Roman" w:hAnsi="Times New Roman" w:cs="Times New Roman"/>
+          <w:szCs w:val="22"/>
+        </w:rPr>
+        <w:t>……………………..…………….</w:t>
       </w:r>
       <w:r>
         <w:rPr>
@@ -3205,7 +3188,6 @@
         </w:rPr>
         <w:t>…...</w:t>
       </w:r>
-      <w:proofErr w:type="gramEnd"/>
       <w:r>
         <w:rPr>
           <w:rFonts w:ascii="Times New Roman" w:hAnsi="Times New Roman" w:cs="Times New Roman"/>
@@ -3236,14 +3218,7 @@
           <w:rFonts w:ascii="Times New Roman" w:hAnsi="Times New Roman" w:cs="Times New Roman"/>
           <w:szCs w:val="22"/>
         </w:rPr>
-        <w:t>9</w:t>
-      </w:r>
-      <w:r>
-        <w:rPr>
-          <w:rFonts w:ascii="Times New Roman" w:hAnsi="Times New Roman" w:cs="Times New Roman"/>
-          <w:szCs w:val="22"/>
-        </w:rPr>
-        <w:t xml:space="preserve">.1 </w:t>
+        <w:t xml:space="preserve">9.1 </w:t>
       </w:r>
       <w:r>
         <w:t>Naming Conversion</w:t>
@@ -3253,15 +3228,7 @@
           <w:rFonts w:ascii="Times New Roman" w:hAnsi="Times New Roman" w:cs="Times New Roman"/>
           <w:szCs w:val="22"/>
         </w:rPr>
-        <w:t>…..</w:t>
-      </w:r>
-      <w:proofErr w:type="gramStart"/>
-      <w:r>
-        <w:rPr>
-          <w:rFonts w:ascii="Times New Roman" w:hAnsi="Times New Roman" w:cs="Times New Roman"/>
-          <w:szCs w:val="22"/>
-        </w:rPr>
-        <w:t>………..</w:t>
+        <w:t>…..………..</w:t>
       </w:r>
       <w:r>
         <w:rPr>
@@ -3275,29 +3242,7 @@
           <w:rFonts w:ascii="Times New Roman" w:hAnsi="Times New Roman" w:cs="Times New Roman"/>
           <w:szCs w:val="22"/>
         </w:rPr>
-        <w:t>…..…</w:t>
-      </w:r>
-      <w:r>
-        <w:rPr>
-          <w:rFonts w:ascii="Times New Roman" w:hAnsi="Times New Roman" w:cs="Times New Roman"/>
-          <w:szCs w:val="22"/>
-        </w:rPr>
-        <w:t>...………….………......……………….......</w:t>
-      </w:r>
-      <w:proofErr w:type="gramEnd"/>
-      <w:r>
-        <w:rPr>
-          <w:rFonts w:ascii="Times New Roman" w:hAnsi="Times New Roman" w:cs="Times New Roman"/>
-          <w:szCs w:val="22"/>
-        </w:rPr>
-        <w:t>1</w:t>
-      </w:r>
-      <w:r>
-        <w:rPr>
-          <w:rFonts w:ascii="Times New Roman" w:hAnsi="Times New Roman" w:cs="Times New Roman"/>
-          <w:szCs w:val="22"/>
-        </w:rPr>
-        <w:t>7</w:t>
+        <w:t>…..…...………….………......……………….......17</w:t>
       </w:r>
     </w:p>
     <w:p>
@@ -3315,14 +3260,7 @@
           <w:rFonts w:ascii="Times New Roman" w:hAnsi="Times New Roman" w:cs="Times New Roman"/>
           <w:szCs w:val="22"/>
         </w:rPr>
-        <w:t>9</w:t>
-      </w:r>
-      <w:r>
-        <w:rPr>
-          <w:rFonts w:ascii="Times New Roman" w:hAnsi="Times New Roman" w:cs="Times New Roman"/>
-          <w:szCs w:val="22"/>
-        </w:rPr>
-        <w:t xml:space="preserve">.2 </w:t>
+        <w:t xml:space="preserve">9.2 </w:t>
       </w:r>
       <w:r>
         <w:t>Project Repository…………………………………</w:t>
@@ -3332,28 +3270,7 @@
           <w:rFonts w:ascii="Times New Roman" w:hAnsi="Times New Roman" w:cs="Times New Roman"/>
           <w:szCs w:val="22"/>
         </w:rPr>
-        <w:t>………………………………………………</w:t>
-      </w:r>
-      <w:r>
-        <w:rPr>
-          <w:rFonts w:ascii="Times New Roman" w:hAnsi="Times New Roman" w:cs="Times New Roman"/>
-          <w:szCs w:val="22"/>
-        </w:rPr>
-        <w:t>……</w:t>
-      </w:r>
-      <w:r>
-        <w:rPr>
-          <w:rFonts w:ascii="Times New Roman" w:hAnsi="Times New Roman" w:cs="Times New Roman"/>
-          <w:szCs w:val="22"/>
-        </w:rPr>
-        <w:t>.1</w:t>
-      </w:r>
-      <w:r>
-        <w:rPr>
-          <w:rFonts w:ascii="Times New Roman" w:hAnsi="Times New Roman" w:cs="Times New Roman"/>
-          <w:szCs w:val="22"/>
-        </w:rPr>
-        <w:t>8</w:t>
+        <w:t>…………………………………………………….18</w:t>
       </w:r>
     </w:p>
     <w:p>
@@ -3370,36 +3287,7 @@
           <w:rFonts w:ascii="Times New Roman" w:hAnsi="Times New Roman" w:cs="Times New Roman"/>
           <w:szCs w:val="22"/>
         </w:rPr>
-        <w:t>9</w:t>
-      </w:r>
-      <w:r>
-        <w:rPr>
-          <w:rFonts w:ascii="Times New Roman" w:hAnsi="Times New Roman" w:cs="Times New Roman"/>
-          <w:szCs w:val="22"/>
-        </w:rPr>
-        <w:t xml:space="preserve">.3 </w:t>
-      </w:r>
-      <w:r>
-        <w:rPr>
-          <w:rFonts w:ascii="Times New Roman" w:hAnsi="Times New Roman" w:cs="Times New Roman"/>
-          <w:szCs w:val="22"/>
-        </w:rPr>
-        <w:t>Configuration Item Table</w:t>
-      </w:r>
-      <w:proofErr w:type="gramStart"/>
-      <w:r>
-        <w:rPr>
-          <w:rFonts w:ascii="Times New Roman" w:hAnsi="Times New Roman" w:cs="Times New Roman"/>
-          <w:szCs w:val="22"/>
-        </w:rPr>
-        <w:t>………………….</w:t>
-      </w:r>
-      <w:r>
-        <w:rPr>
-          <w:rFonts w:ascii="Times New Roman" w:hAnsi="Times New Roman" w:cs="Times New Roman"/>
-          <w:szCs w:val="22"/>
-        </w:rPr>
-        <w:t>.…...…………</w:t>
+        <w:t>9.3 Configuration Item Table…………………..…...…………</w:t>
       </w:r>
       <w:r>
         <w:rPr>
@@ -3413,29 +3301,7 @@
           <w:rFonts w:ascii="Times New Roman" w:hAnsi="Times New Roman" w:cs="Times New Roman"/>
           <w:szCs w:val="22"/>
         </w:rPr>
-        <w:t>………......………………......</w:t>
-      </w:r>
-      <w:r>
-        <w:rPr>
-          <w:rFonts w:ascii="Times New Roman" w:hAnsi="Times New Roman" w:cs="Times New Roman"/>
-          <w:szCs w:val="22"/>
-        </w:rPr>
-        <w:t>.</w:t>
-      </w:r>
-      <w:proofErr w:type="gramEnd"/>
-      <w:r>
-        <w:rPr>
-          <w:rFonts w:ascii="Times New Roman" w:hAnsi="Times New Roman" w:cs="Times New Roman"/>
-          <w:szCs w:val="22"/>
-        </w:rPr>
-        <w:t>1</w:t>
-      </w:r>
-      <w:r>
-        <w:rPr>
-          <w:rFonts w:ascii="Times New Roman" w:hAnsi="Times New Roman" w:cs="Times New Roman"/>
-          <w:szCs w:val="22"/>
-        </w:rPr>
-        <w:t>9</w:t>
+        <w:t>………......……………….......19</w:t>
       </w:r>
     </w:p>
     <w:p>
@@ -3458,22 +3324,7 @@
           <w:rFonts w:ascii="Times New Roman" w:hAnsi="Times New Roman" w:cs="Times New Roman"/>
           <w:szCs w:val="22"/>
         </w:rPr>
-        <w:t>Chapter Ten | Reference</w:t>
-      </w:r>
-      <w:proofErr w:type="gramStart"/>
-      <w:r>
-        <w:rPr>
-          <w:rFonts w:ascii="Times New Roman" w:hAnsi="Times New Roman" w:cs="Times New Roman"/>
-          <w:szCs w:val="22"/>
-        </w:rPr>
-        <w:t>…………………….</w:t>
-      </w:r>
-      <w:r>
-        <w:rPr>
-          <w:rFonts w:ascii="Times New Roman" w:hAnsi="Times New Roman" w:cs="Times New Roman"/>
-          <w:szCs w:val="22"/>
-        </w:rPr>
-        <w:t>……………………..…………….</w:t>
+        <w:t>Chapter Ten | Reference…………………….……………………..…………….</w:t>
       </w:r>
       <w:r>
         <w:rPr>
@@ -3496,7 +3347,6 @@
         </w:rPr>
         <w:t>…………</w:t>
       </w:r>
-      <w:proofErr w:type="gramEnd"/>
       <w:r>
         <w:rPr>
           <w:rFonts w:ascii="Times New Roman" w:hAnsi="Times New Roman" w:cs="Times New Roman"/>
@@ -3617,21 +3467,7 @@
         <w:rPr>
           <w:rFonts w:ascii="Times New Roman" w:hAnsi="Times New Roman" w:cs="Times New Roman"/>
         </w:rPr>
-        <w:t xml:space="preserve"> is proposed for searching the status, posts, an article on the website “</w:t>
-      </w:r>
-      <w:proofErr w:type="spellStart"/>
-      <w:r>
-        <w:rPr>
-          <w:rFonts w:ascii="Times New Roman" w:hAnsi="Times New Roman" w:cs="Times New Roman"/>
-        </w:rPr>
-        <w:t>Pantip</w:t>
-      </w:r>
-      <w:proofErr w:type="spellEnd"/>
-      <w:r>
-        <w:rPr>
-          <w:rFonts w:ascii="Times New Roman" w:hAnsi="Times New Roman" w:cs="Times New Roman"/>
-        </w:rPr>
-        <w:t>, Facebook, and Twitter” that be the popular social network in Thailand. The system will find the content that match with the word that already set or enter by the user, and gathering those contents from all of the posts in these three websites and show them to the user. The system can tags that word for alert the user to know when there is the new posts or content that relate to the tags occurred. It will make the user knows about this so fast. The user can go to answer or do something to make the rumor clear and save the reputation before it was damaged.</w:t>
+        <w:t xml:space="preserve"> is proposed for searching the status, posts, an article on the website “Pantip, Facebook, and Twitter” that be the popular social network in Thailand. The system will find the content that match with the word that already set or enter by the user, and gathering those contents from all of the posts in these three websites and show them to the user. The system can tags that word for alert the user to know when there is the new posts or content that relate to the tags occurred. It will make the user knows about this so fast. The user can go to answer or do something to make the rumor clear and save the reputation before it was damaged.</w:t>
       </w:r>
     </w:p>
     <w:p>
@@ -3677,23 +3513,7 @@
           <w:rFonts w:ascii="Times New Roman" w:hAnsi="Times New Roman" w:cs="Times New Roman"/>
           <w:szCs w:val="22"/>
         </w:rPr>
-        <w:t>Social Media News Tracking System is a responsive web application that run on the web browser. It will help user can search and check the rumor on the threes popular social network in Thailand including “</w:t>
-      </w:r>
-      <w:proofErr w:type="spellStart"/>
-      <w:r>
-        <w:rPr>
-          <w:rFonts w:ascii="Times New Roman" w:hAnsi="Times New Roman" w:cs="Times New Roman"/>
-          <w:szCs w:val="22"/>
-        </w:rPr>
-        <w:t>Pantip</w:t>
-      </w:r>
-      <w:proofErr w:type="spellEnd"/>
-      <w:r>
-        <w:rPr>
-          <w:rFonts w:ascii="Times New Roman" w:hAnsi="Times New Roman" w:cs="Times New Roman"/>
-          <w:szCs w:val="22"/>
-        </w:rPr>
-        <w:t>, Facebook, and Twitter”. It will crawl on these social media application and analyzes the media post by the users. If the content of the media is related to what the user interest, the application will alert the users so the user can handle the situation as soon as possible.</w:t>
+        <w:t>Social Media News Tracking System is a responsive web application that run on the web browser. It will help user can search and check the rumor on the threes popular social network in Thailand including “Pantip, Facebook, and Twitter”. It will crawl on these social media application and analyzes the media post by the users. If the content of the media is related to what the user interest, the application will alert the users so the user can handle the situation as soon as possible.</w:t>
       </w:r>
     </w:p>
     <w:p>
@@ -5167,31 +4987,56 @@
         </w:rPr>
         <w:tab/>
       </w:r>
-      <w:proofErr w:type="spellStart"/>
       <w:r>
         <w:rPr>
           <w:rFonts w:ascii="Times New Roman" w:hAnsi="Times New Roman"/>
           <w:szCs w:val="22"/>
         </w:rPr>
-        <w:t>Mr.Pichet</w:t>
-      </w:r>
-      <w:proofErr w:type="spellEnd"/>
-      <w:r>
+        <w:t>Mr.Pichet Potha</w:t>
+      </w:r>
+    </w:p>
+    <w:p>
+      <w:pPr>
+        <w:ind w:firstLine="720"/>
         <w:rPr>
           <w:rFonts w:ascii="Times New Roman" w:hAnsi="Times New Roman"/>
           <w:szCs w:val="22"/>
         </w:rPr>
-        <w:t xml:space="preserve"> </w:t>
-      </w:r>
-      <w:proofErr w:type="spellStart"/>
+      </w:pPr>
       <w:r>
         <w:rPr>
           <w:rFonts w:ascii="Times New Roman" w:hAnsi="Times New Roman"/>
-          <w:szCs w:val="22"/>
-        </w:rPr>
-        <w:t>Potha</w:t>
-      </w:r>
-      <w:proofErr w:type="spellEnd"/>
+          <w:b/>
+          <w:bCs/>
+          <w:szCs w:val="22"/>
+        </w:rPr>
+        <w:t>SB</w:t>
+      </w:r>
+      <w:r>
+        <w:rPr>
+          <w:rFonts w:ascii="Times New Roman" w:hAnsi="Times New Roman"/>
+          <w:b/>
+          <w:bCs/>
+          <w:szCs w:val="22"/>
+        </w:rPr>
+        <w:tab/>
+      </w:r>
+      <w:r>
+        <w:rPr>
+          <w:rFonts w:ascii="Times New Roman" w:hAnsi="Times New Roman"/>
+          <w:b/>
+          <w:bCs/>
+          <w:szCs w:val="22"/>
+        </w:rPr>
+        <w:tab/>
+      </w:r>
+      <w:r>
+        <w:rPr>
+          <w:rFonts w:ascii="Times New Roman" w:hAnsi="Times New Roman"/>
+          <w:szCs w:val="22"/>
+        </w:rPr>
+        <w:t>Mr.Sittipong Borripan</w:t>
+      </w:r>
     </w:p>
     <w:p>
       <w:pPr>
@@ -5208,7 +5053,7 @@
           <w:bCs/>
           <w:szCs w:val="22"/>
         </w:rPr>
-        <w:t>SB</w:t>
+        <w:t>CD</w:t>
       </w:r>
       <w:r>
         <w:rPr>
@@ -5228,117 +5073,13 @@
         </w:rPr>
         <w:tab/>
       </w:r>
-      <w:proofErr w:type="spellStart"/>
       <w:r>
         <w:rPr>
           <w:rFonts w:ascii="Times New Roman" w:hAnsi="Times New Roman"/>
           <w:szCs w:val="22"/>
         </w:rPr>
-        <w:t>Mr.Sittipong</w:t>
-      </w:r>
-      <w:proofErr w:type="spellEnd"/>
-      <w:r>
-        <w:rPr>
-          <w:rFonts w:ascii="Times New Roman" w:hAnsi="Times New Roman"/>
-          <w:szCs w:val="22"/>
-        </w:rPr>
-        <w:t xml:space="preserve"> </w:t>
-      </w:r>
-      <w:proofErr w:type="spellStart"/>
-      <w:r>
-        <w:rPr>
-          <w:rFonts w:ascii="Times New Roman" w:hAnsi="Times New Roman"/>
-          <w:szCs w:val="22"/>
-        </w:rPr>
-        <w:t>Borripan</w:t>
-      </w:r>
-      <w:proofErr w:type="spellEnd"/>
-    </w:p>
-    <w:p>
-      <w:pPr>
-        <w:ind w:firstLine="720"/>
-        <w:rPr>
-          <w:rFonts w:ascii="Times New Roman" w:hAnsi="Times New Roman"/>
-          <w:szCs w:val="22"/>
-        </w:rPr>
-      </w:pPr>
-      <w:r>
-        <w:rPr>
-          <w:rFonts w:ascii="Times New Roman" w:hAnsi="Times New Roman"/>
-          <w:b/>
-          <w:bCs/>
-          <w:szCs w:val="22"/>
-        </w:rPr>
-        <w:t>CD</w:t>
-      </w:r>
-      <w:proofErr w:type="gramStart"/>
-      <w:r>
-        <w:rPr>
-          <w:rFonts w:ascii="Times New Roman" w:hAnsi="Times New Roman"/>
-          <w:b/>
-          <w:bCs/>
-          <w:szCs w:val="22"/>
-        </w:rPr>
-        <w:tab/>
-      </w:r>
-      <w:r>
-        <w:rPr>
-          <w:rFonts w:ascii="Times New Roman" w:hAnsi="Times New Roman"/>
-          <w:b/>
-          <w:bCs/>
-          <w:szCs w:val="22"/>
-        </w:rPr>
-        <w:tab/>
-      </w:r>
-      <w:proofErr w:type="spellStart"/>
-      <w:r>
-        <w:rPr>
-          <w:rFonts w:ascii="Times New Roman" w:hAnsi="Times New Roman"/>
-          <w:szCs w:val="22"/>
-        </w:rPr>
-        <w:t>Dr.Chartchai</w:t>
-      </w:r>
-      <w:proofErr w:type="spellEnd"/>
-      <w:r>
-        <w:rPr>
-          <w:rFonts w:ascii="Times New Roman" w:hAnsi="Times New Roman"/>
-          <w:szCs w:val="22"/>
-        </w:rPr>
-        <w:t xml:space="preserve"> </w:t>
-      </w:r>
-      <w:proofErr w:type="spellStart"/>
-      <w:r>
-        <w:rPr>
-          <w:rFonts w:ascii="Times New Roman" w:hAnsi="Times New Roman"/>
-          <w:szCs w:val="22"/>
-        </w:rPr>
-        <w:t>Doung</w:t>
-      </w:r>
-      <w:proofErr w:type="spellEnd"/>
-      <w:r>
-        <w:rPr>
-          <w:rFonts w:ascii="Times New Roman" w:hAnsi="Times New Roman"/>
-          <w:szCs w:val="22"/>
-        </w:rPr>
-        <w:t xml:space="preserve"> </w:t>
-      </w:r>
-      <w:proofErr w:type="spellStart"/>
-      <w:r>
-        <w:rPr>
-          <w:rFonts w:ascii="Times New Roman" w:hAnsi="Times New Roman"/>
-          <w:szCs w:val="22"/>
-        </w:rPr>
-        <w:t>sa-</w:t>
-      </w:r>
-      <w:proofErr w:type="gramEnd"/>
-      <w:r>
-        <w:rPr>
-          <w:rFonts w:ascii="Times New Roman" w:hAnsi="Times New Roman"/>
-          <w:szCs w:val="22"/>
-        </w:rPr>
-        <w:t>ard</w:t>
-      </w:r>
-      <w:proofErr w:type="spellEnd"/>
+        <w:t>Dr.Chartchai Doung sa-ard</w:t>
+      </w:r>
     </w:p>
     <w:p>
       <w:pPr>
@@ -6232,8 +5973,6 @@
           <w:sz w:val="28"/>
         </w:rPr>
       </w:pPr>
-      <w:bookmarkStart w:id="0" w:name="_GoBack"/>
-      <w:bookmarkEnd w:id="0"/>
     </w:p>
     <w:p>
       <w:pPr>
@@ -7123,25 +6862,7 @@
                 <w:color w:val="000000" w:themeColor="text1"/>
                 <w:szCs w:val="22"/>
               </w:rPr>
-              <w:t xml:space="preserve">Sony </w:t>
-            </w:r>
-            <w:proofErr w:type="spellStart"/>
-            <w:r>
-              <w:rPr>
-                <w:rFonts w:ascii="Times New Roman" w:eastAsia="Times New Roman" w:hAnsi="Times New Roman" w:cs="Times New Roman"/>
-                <w:color w:val="000000" w:themeColor="text1"/>
-                <w:szCs w:val="22"/>
-              </w:rPr>
-              <w:t>Xperia</w:t>
-            </w:r>
-            <w:proofErr w:type="spellEnd"/>
-            <w:r>
-              <w:rPr>
-                <w:rFonts w:ascii="Times New Roman" w:eastAsia="Times New Roman" w:hAnsi="Times New Roman" w:cs="Times New Roman"/>
-                <w:color w:val="000000" w:themeColor="text1"/>
-                <w:szCs w:val="22"/>
-              </w:rPr>
-              <w:t xml:space="preserve"> Z Android 5.0.2</w:t>
+              <w:t>Sony Xperia Z Android 5.0.2</w:t>
             </w:r>
           </w:p>
         </w:tc>
@@ -7430,34 +7151,14 @@
                 <w:szCs w:val="22"/>
               </w:rPr>
             </w:pPr>
-            <w:proofErr w:type="spellStart"/>
-            <w:r>
-              <w:rPr>
-                <w:rFonts w:ascii="Times New Roman" w:eastAsia="Times New Roman" w:hAnsi="Times New Roman" w:cs="Times New Roman"/>
-                <w:color w:val="000000" w:themeColor="text1"/>
-                <w:szCs w:val="22"/>
-              </w:rPr>
-              <w:t>Mr.Pichet</w:t>
-            </w:r>
-            <w:proofErr w:type="spellEnd"/>
-            <w:r>
-              <w:rPr>
-                <w:rFonts w:ascii="Times New Roman" w:eastAsia="Times New Roman" w:hAnsi="Times New Roman" w:cs="Times New Roman"/>
-                <w:color w:val="000000" w:themeColor="text1"/>
-                <w:szCs w:val="22"/>
-              </w:rPr>
-              <w:t xml:space="preserve"> </w:t>
-            </w:r>
-            <w:proofErr w:type="spellStart"/>
-            <w:r>
-              <w:rPr>
-                <w:rFonts w:ascii="Times New Roman" w:eastAsia="Times New Roman" w:hAnsi="Times New Roman" w:cs="Times New Roman"/>
-                <w:color w:val="000000" w:themeColor="text1"/>
-                <w:szCs w:val="22"/>
-              </w:rPr>
-              <w:t>Potha</w:t>
-            </w:r>
-            <w:proofErr w:type="spellEnd"/>
+            <w:r>
+              <w:rPr>
+                <w:rFonts w:ascii="Times New Roman" w:eastAsia="Times New Roman" w:hAnsi="Times New Roman" w:cs="Times New Roman"/>
+                <w:color w:val="000000" w:themeColor="text1"/>
+                <w:szCs w:val="22"/>
+              </w:rPr>
+              <w:t>Mr.Pichet Potha</w:t>
+            </w:r>
           </w:p>
           <w:p>
             <w:pPr>
@@ -7478,36 +7179,8 @@
                 <w:color w:val="000000" w:themeColor="text1"/>
                 <w:szCs w:val="22"/>
               </w:rPr>
-              <w:t xml:space="preserve">Mr. </w:t>
-            </w:r>
-            <w:proofErr w:type="spellStart"/>
-            <w:r>
-              <w:rPr>
-                <w:rFonts w:ascii="Times New Roman" w:eastAsia="Times New Roman" w:hAnsi="Times New Roman" w:cs="Times New Roman"/>
-                <w:color w:val="000000" w:themeColor="text1"/>
-                <w:szCs w:val="22"/>
-              </w:rPr>
-              <w:t>Sittipong</w:t>
-            </w:r>
-            <w:proofErr w:type="spellEnd"/>
-            <w:r>
-              <w:rPr>
-                <w:rFonts w:ascii="Times New Roman" w:eastAsia="Times New Roman" w:hAnsi="Times New Roman" w:cs="Times New Roman"/>
-                <w:color w:val="000000" w:themeColor="text1"/>
-                <w:szCs w:val="22"/>
-              </w:rPr>
-              <w:t xml:space="preserve"> </w:t>
-            </w:r>
-            <w:proofErr w:type="spellStart"/>
-            <w:r>
-              <w:rPr>
-                <w:rFonts w:ascii="Times New Roman" w:eastAsia="Times New Roman" w:hAnsi="Times New Roman" w:cs="Times New Roman"/>
-                <w:color w:val="000000" w:themeColor="text1"/>
-                <w:szCs w:val="22"/>
-              </w:rPr>
-              <w:t>Borripan</w:t>
-            </w:r>
-            <w:proofErr w:type="spellEnd"/>
+              <w:t>Mr. Sittipong Borripan</w:t>
+            </w:r>
           </w:p>
         </w:tc>
         <w:tc>
@@ -8519,19 +8192,11 @@
               </w:rPr>
               <w:t xml:space="preserve"> </w:t>
             </w:r>
-            <w:proofErr w:type="spellStart"/>
-            <w:r>
-              <w:rPr>
-                <w:rFonts w:ascii="Times New Roman" w:hAnsi="Times New Roman" w:cs="Times New Roman"/>
-              </w:rPr>
-              <w:t>SMTS_Project</w:t>
-            </w:r>
-            <w:proofErr w:type="spellEnd"/>
-            <w:r>
-              <w:rPr>
-                <w:rFonts w:ascii="Times New Roman" w:hAnsi="Times New Roman" w:cs="Times New Roman"/>
-              </w:rPr>
-              <w:t xml:space="preserve"> </w:t>
+            <w:r>
+              <w:rPr>
+                <w:rFonts w:ascii="Times New Roman" w:hAnsi="Times New Roman" w:cs="Times New Roman"/>
+              </w:rPr>
+              <w:t xml:space="preserve">SMTS_Project </w:t>
             </w:r>
             <w:r>
               <w:rPr>
@@ -8892,56 +8557,12 @@
               </w:rPr>
               <w:t xml:space="preserve"> </w:t>
             </w:r>
-            <w:proofErr w:type="spellStart"/>
-            <w:r>
-              <w:rPr>
-                <w:rFonts w:ascii="Times New Roman" w:hAnsi="Times New Roman" w:cs="Times New Roman"/>
-              </w:rPr>
-              <w:t>Pichet</w:t>
-            </w:r>
-            <w:proofErr w:type="spellEnd"/>
-            <w:r>
-              <w:rPr>
-                <w:rFonts w:ascii="Times New Roman" w:hAnsi="Times New Roman" w:cs="Times New Roman"/>
-              </w:rPr>
-              <w:t xml:space="preserve"> </w:t>
-            </w:r>
-            <w:proofErr w:type="spellStart"/>
-            <w:r>
-              <w:rPr>
-                <w:rFonts w:ascii="Times New Roman" w:hAnsi="Times New Roman" w:cs="Times New Roman"/>
-              </w:rPr>
-              <w:t>Potha</w:t>
-            </w:r>
-            <w:proofErr w:type="spellEnd"/>
-            <w:r>
-              <w:rPr>
-                <w:rFonts w:ascii="Times New Roman" w:hAnsi="Times New Roman" w:cs="Times New Roman"/>
-              </w:rPr>
-              <w:t xml:space="preserve">, </w:t>
-            </w:r>
-            <w:proofErr w:type="spellStart"/>
-            <w:r>
-              <w:rPr>
-                <w:rFonts w:ascii="Times New Roman" w:hAnsi="Times New Roman" w:cs="Times New Roman"/>
-              </w:rPr>
-              <w:t>Sittipong</w:t>
-            </w:r>
-            <w:proofErr w:type="spellEnd"/>
-            <w:r>
-              <w:rPr>
-                <w:rFonts w:ascii="Times New Roman" w:hAnsi="Times New Roman" w:cs="Times New Roman"/>
-              </w:rPr>
-              <w:t xml:space="preserve"> </w:t>
-            </w:r>
-            <w:proofErr w:type="spellStart"/>
-            <w:r>
-              <w:rPr>
-                <w:rFonts w:ascii="Times New Roman" w:hAnsi="Times New Roman" w:cs="Times New Roman"/>
-              </w:rPr>
-              <w:t>Borripan</w:t>
-            </w:r>
-            <w:proofErr w:type="spellEnd"/>
+            <w:r>
+              <w:rPr>
+                <w:rFonts w:ascii="Times New Roman" w:hAnsi="Times New Roman" w:cs="Times New Roman"/>
+              </w:rPr>
+              <w:t>Pichet Potha, Sittipong Borripan</w:t>
+            </w:r>
           </w:p>
         </w:tc>
       </w:tr>
@@ -12504,18 +12125,8 @@
                 <w:szCs w:val="22"/>
                 <w:lang w:eastAsia="ja-JP" w:bidi="ar-SA"/>
               </w:rPr>
-              <w:t xml:space="preserve"> </w:t>
-            </w:r>
-            <w:proofErr w:type="spellStart"/>
-            <w:r>
-              <w:rPr>
-                <w:rFonts w:ascii="Times New Roman" w:hAnsi="Times New Roman" w:cs="Times New Roman"/>
-                <w:szCs w:val="22"/>
-                <w:lang w:eastAsia="ja-JP" w:bidi="ar-SA"/>
-              </w:rPr>
-              <w:t>Octorber</w:t>
-            </w:r>
-            <w:proofErr w:type="spellEnd"/>
+              <w:t xml:space="preserve"> Octorber</w:t>
+            </w:r>
             <w:r>
               <w:rPr>
                 <w:rFonts w:ascii="Times New Roman" w:hAnsi="Times New Roman" w:cs="Times New Roman"/>
@@ -15420,25 +15031,7 @@
                 <w:color w:val="000000" w:themeColor="text1"/>
                 <w:szCs w:val="22"/>
               </w:rPr>
-              <w:t xml:space="preserve">The requirement may </w:t>
-            </w:r>
-            <w:proofErr w:type="spellStart"/>
-            <w:r>
-              <w:rPr>
-                <w:rFonts w:ascii="Times New Roman" w:eastAsia="Times New Roman" w:hAnsi="Times New Roman" w:cs="Times New Roman"/>
-                <w:color w:val="000000" w:themeColor="text1"/>
-                <w:szCs w:val="22"/>
-              </w:rPr>
-              <w:t>changed</w:t>
-            </w:r>
-            <w:proofErr w:type="spellEnd"/>
-            <w:r>
-              <w:rPr>
-                <w:rFonts w:ascii="Times New Roman" w:eastAsia="Times New Roman" w:hAnsi="Times New Roman" w:cs="Times New Roman"/>
-                <w:color w:val="000000" w:themeColor="text1"/>
-                <w:szCs w:val="22"/>
-              </w:rPr>
-              <w:t>.</w:t>
+              <w:t>The requirement may changed.</w:t>
             </w:r>
           </w:p>
         </w:tc>
@@ -15724,27 +15317,16 @@
           <w:szCs w:val="22"/>
           <w:lang w:eastAsia="ko-KR"/>
         </w:rPr>
-        <w:t>e</w:t>
-      </w:r>
-      <w:proofErr w:type="gramStart"/>
-      <w:r>
-        <w:rPr>
-          <w:rFonts w:ascii="Times New Roman" w:eastAsia="Times New Roman" w:hAnsi="Times New Roman" w:cs="Times New Roman"/>
-          <w:color w:val="000000" w:themeColor="text1"/>
-          <w:szCs w:val="22"/>
+        <w:t>e]</w:t>
+      </w:r>
+      <w:r>
+        <w:rPr>
+          <w:rFonts w:ascii="Times New Roman" w:eastAsia="Times New Roman" w:hAnsi="Times New Roman" w:cs="Angsana New"/>
+          <w:color w:val="000000" w:themeColor="text1"/>
           <w:lang w:eastAsia="ko-KR"/>
         </w:rPr>
-        <w:t>]</w:t>
-      </w:r>
-      <w:r>
-        <w:rPr>
-          <w:rFonts w:ascii="Times New Roman" w:eastAsia="Times New Roman" w:hAnsi="Times New Roman" w:cs="Angsana New"/>
-          <w:color w:val="000000" w:themeColor="text1"/>
-          <w:lang w:eastAsia="ko-KR"/>
-        </w:rPr>
         <w:t>_</w:t>
       </w:r>
-      <w:proofErr w:type="gramEnd"/>
       <w:r>
         <w:rPr>
           <w:rFonts w:ascii="Times New Roman" w:eastAsia="Times New Roman" w:hAnsi="Times New Roman" w:cs="Times New Roman"/>
@@ -15878,7 +15460,6 @@
         </w:rPr>
         <w:t xml:space="preserve">This part will depend on substance of that file. In each file will has its certain name as </w:t>
       </w:r>
-      <w:proofErr w:type="gramStart"/>
       <w:r>
         <w:rPr>
           <w:rFonts w:ascii="Times New Roman" w:eastAsia="Times New Roman" w:hAnsi="Times New Roman" w:cs="Times New Roman"/>
@@ -15888,7 +15469,6 @@
         </w:rPr>
         <w:t>following:</w:t>
       </w:r>
-      <w:proofErr w:type="gramEnd"/>
     </w:p>
     <w:p>
       <w:pPr>
@@ -16300,7 +15880,6 @@
         </w:rPr>
         <w:t>[Main version]</w:t>
       </w:r>
-      <w:proofErr w:type="gramStart"/>
       <w:r>
         <w:rPr>
           <w:rFonts w:ascii="Times New Roman" w:eastAsia="Times New Roman" w:hAnsi="Times New Roman" w:cs="Times New Roman"/>
@@ -16319,7 +15898,6 @@
         </w:rPr>
         <w:t>[</w:t>
       </w:r>
-      <w:proofErr w:type="gramEnd"/>
       <w:r>
         <w:rPr>
           <w:rFonts w:ascii="Times New Roman" w:eastAsia="Times New Roman" w:hAnsi="Times New Roman" w:cs="Times New Roman"/>
@@ -16517,27 +16095,7 @@
           <w:szCs w:val="22"/>
           <w:lang w:eastAsia="ko-KR"/>
         </w:rPr>
-        <w:t>This part is the type of file or the file extension. For example, .</w:t>
-      </w:r>
-      <w:proofErr w:type="spellStart"/>
-      <w:r>
-        <w:rPr>
-          <w:rFonts w:ascii="Times New Roman" w:eastAsia="Times New Roman" w:hAnsi="Times New Roman" w:cs="Times New Roman"/>
-          <w:color w:val="000000" w:themeColor="text1"/>
-          <w:szCs w:val="22"/>
-          <w:lang w:eastAsia="ko-KR"/>
-        </w:rPr>
-        <w:t>docx</w:t>
-      </w:r>
-      <w:proofErr w:type="spellEnd"/>
-      <w:r>
-        <w:rPr>
-          <w:rFonts w:ascii="Times New Roman" w:eastAsia="Times New Roman" w:hAnsi="Times New Roman" w:cs="Times New Roman"/>
-          <w:color w:val="000000" w:themeColor="text1"/>
-          <w:szCs w:val="22"/>
-          <w:lang w:eastAsia="ko-KR"/>
-        </w:rPr>
-        <w:t>, .pdf.</w:t>
+        <w:t>This part is the type of file or the file extension. For example, .docx, .pdf.</w:t>
       </w:r>
     </w:p>
     <w:p>
@@ -16695,47 +16253,7 @@
           <w:szCs w:val="22"/>
           <w:lang w:eastAsia="ko-KR"/>
         </w:rPr>
-        <w:t xml:space="preserve">GitHub is a Web-based </w:t>
-      </w:r>
-      <w:proofErr w:type="spellStart"/>
-      <w:r>
-        <w:rPr>
-          <w:rFonts w:ascii="Times New Roman" w:eastAsia="Times New Roman" w:hAnsi="Times New Roman"/>
-          <w:color w:val="000000" w:themeColor="text1"/>
-          <w:szCs w:val="22"/>
-          <w:lang w:eastAsia="ko-KR"/>
-        </w:rPr>
-        <w:t>Git</w:t>
-      </w:r>
-      <w:proofErr w:type="spellEnd"/>
-      <w:r>
-        <w:rPr>
-          <w:rFonts w:ascii="Times New Roman" w:eastAsia="Times New Roman" w:hAnsi="Times New Roman"/>
-          <w:color w:val="000000" w:themeColor="text1"/>
-          <w:szCs w:val="22"/>
-          <w:lang w:eastAsia="ko-KR"/>
-        </w:rPr>
-        <w:t xml:space="preserve"> repository hosting service, which offers all of the distributed revision control and source code management (SCM) functionality of </w:t>
-      </w:r>
-      <w:proofErr w:type="spellStart"/>
-      <w:r>
-        <w:rPr>
-          <w:rFonts w:ascii="Times New Roman" w:eastAsia="Times New Roman" w:hAnsi="Times New Roman"/>
-          <w:color w:val="000000" w:themeColor="text1"/>
-          <w:szCs w:val="22"/>
-          <w:lang w:eastAsia="ko-KR"/>
-        </w:rPr>
-        <w:t>Git</w:t>
-      </w:r>
-      <w:proofErr w:type="spellEnd"/>
-      <w:r>
-        <w:rPr>
-          <w:rFonts w:ascii="Times New Roman" w:eastAsia="Times New Roman" w:hAnsi="Times New Roman"/>
-          <w:color w:val="000000" w:themeColor="text1"/>
-          <w:szCs w:val="22"/>
-          <w:lang w:eastAsia="ko-KR"/>
-        </w:rPr>
-        <w:t xml:space="preserve"> as well as adding its own feature [4]. GitHub can help to manage the version of document and software. Developers can share file or update version of file anytime that they want. Developers have to have their account of GitHub. Then the developers can create the project file and can share it with anyone they want.</w:t>
+        <w:t>GitHub is a Web-based Git repository hosting service, which offers all of the distributed revision control and source code management (SCM) functionality of Git as well as adding its own feature [4]. GitHub can help to manage the version of document and software. Developers can share file or update version of file anytime that they want. Developers have to have their account of GitHub. Then the developers can create the project file and can share it with anyone they want.</w:t>
       </w:r>
     </w:p>
     <w:p>
@@ -20447,7 +19965,6 @@
                 <w:szCs w:val="22"/>
               </w:rPr>
             </w:pPr>
-            <w:proofErr w:type="spellStart"/>
             <w:r>
               <w:rPr>
                 <w:rFonts w:ascii="Times New Roman" w:eastAsia="Times New Roman" w:hAnsi="Times New Roman" w:cs="Times New Roman"/>
@@ -20464,7 +19981,6 @@
               </w:rPr>
               <w:t>_Proposal_Version</w:t>
             </w:r>
-            <w:proofErr w:type="spellEnd"/>
             <w:r>
               <w:rPr>
                 <w:rFonts w:ascii="Times New Roman" w:eastAsia="Times New Roman" w:hAnsi="Times New Roman" w:cs="Times New Roman"/>
@@ -20501,18 +20017,8 @@
                 <w:color w:val="000000" w:themeColor="text1"/>
                 <w:szCs w:val="22"/>
               </w:rPr>
-              <w:t>.</w:t>
-            </w:r>
-            <w:proofErr w:type="spellStart"/>
-            <w:r>
-              <w:rPr>
-                <w:rFonts w:ascii="Times New Roman" w:eastAsia="Times New Roman" w:hAnsi="Times New Roman" w:cs="Times New Roman"/>
-                <w:color w:val="000000" w:themeColor="text1"/>
-                <w:szCs w:val="22"/>
-              </w:rPr>
-              <w:t>docx</w:t>
-            </w:r>
-            <w:proofErr w:type="spellEnd"/>
+              <w:t>.docx</w:t>
+            </w:r>
           </w:p>
         </w:tc>
         <w:tc>
@@ -20685,25 +20191,14 @@
                 <w:szCs w:val="22"/>
               </w:rPr>
             </w:pPr>
-            <w:proofErr w:type="spellStart"/>
-            <w:r>
-              <w:rPr>
-                <w:rFonts w:ascii="Times New Roman" w:eastAsia="Times New Roman" w:hAnsi="Times New Roman" w:cs="Times New Roman"/>
-                <w:color w:val="000000" w:themeColor="text1"/>
-                <w:szCs w:val="22"/>
-              </w:rPr>
-              <w:t>SMTS_Project</w:t>
-            </w:r>
-            <w:proofErr w:type="spellEnd"/>
-            <w:r>
-              <w:rPr>
-                <w:rFonts w:ascii="Times New Roman" w:eastAsia="Times New Roman" w:hAnsi="Times New Roman" w:cs="Times New Roman"/>
-                <w:color w:val="000000" w:themeColor="text1"/>
-                <w:szCs w:val="22"/>
-              </w:rPr>
-              <w:t xml:space="preserve"> </w:t>
-            </w:r>
-            <w:proofErr w:type="spellStart"/>
+            <w:r>
+              <w:rPr>
+                <w:rFonts w:ascii="Times New Roman" w:eastAsia="Times New Roman" w:hAnsi="Times New Roman" w:cs="Times New Roman"/>
+                <w:color w:val="000000" w:themeColor="text1"/>
+                <w:szCs w:val="22"/>
+              </w:rPr>
+              <w:t xml:space="preserve">SMTS_Project </w:t>
+            </w:r>
             <w:r>
               <w:rPr>
                 <w:rFonts w:ascii="Times New Roman" w:eastAsia="Times New Roman" w:hAnsi="Times New Roman" w:cs="Times New Roman"/>
@@ -20712,7 +20207,6 @@
               </w:rPr>
               <w:t>Plan_Version</w:t>
             </w:r>
-            <w:proofErr w:type="spellEnd"/>
             <w:r>
               <w:rPr>
                 <w:rFonts w:ascii="Times New Roman" w:eastAsia="Times New Roman" w:hAnsi="Times New Roman" w:cs="Times New Roman"/>
@@ -20757,18 +20251,8 @@
                 <w:color w:val="000000" w:themeColor="text1"/>
                 <w:szCs w:val="22"/>
               </w:rPr>
-              <w:t>.</w:t>
-            </w:r>
-            <w:proofErr w:type="spellStart"/>
-            <w:r>
-              <w:rPr>
-                <w:rFonts w:ascii="Times New Roman" w:eastAsia="Times New Roman" w:hAnsi="Times New Roman" w:cs="Times New Roman"/>
-                <w:color w:val="000000" w:themeColor="text1"/>
-                <w:szCs w:val="22"/>
-              </w:rPr>
-              <w:t>docx</w:t>
-            </w:r>
-            <w:proofErr w:type="spellEnd"/>
+              <w:t>.docx</w:t>
+            </w:r>
           </w:p>
         </w:tc>
         <w:tc>
@@ -20936,23 +20420,13 @@
                 <w:szCs w:val="22"/>
               </w:rPr>
             </w:pPr>
-            <w:proofErr w:type="spellStart"/>
-            <w:r>
-              <w:rPr>
-                <w:rFonts w:ascii="Times New Roman" w:eastAsia="Times New Roman" w:hAnsi="Times New Roman" w:cs="Times New Roman"/>
-                <w:color w:val="000000" w:themeColor="text1"/>
-                <w:szCs w:val="22"/>
-              </w:rPr>
-              <w:t>SMTS_SRS_Version</w:t>
-            </w:r>
-            <w:proofErr w:type="spellEnd"/>
-            <w:r>
-              <w:rPr>
-                <w:rFonts w:ascii="Times New Roman" w:eastAsia="Times New Roman" w:hAnsi="Times New Roman" w:cs="Times New Roman"/>
-                <w:color w:val="000000" w:themeColor="text1"/>
-                <w:szCs w:val="22"/>
-              </w:rPr>
-              <w:t xml:space="preserve"> 1.0</w:t>
+            <w:r>
+              <w:rPr>
+                <w:rFonts w:ascii="Times New Roman" w:eastAsia="Times New Roman" w:hAnsi="Times New Roman" w:cs="Times New Roman"/>
+                <w:color w:val="000000" w:themeColor="text1"/>
+                <w:szCs w:val="22"/>
+              </w:rPr>
+              <w:t>SMTS_SRS_Version 1.0</w:t>
             </w:r>
           </w:p>
         </w:tc>
@@ -20982,18 +20456,8 @@
                 <w:color w:val="000000" w:themeColor="text1"/>
                 <w:szCs w:val="22"/>
               </w:rPr>
-              <w:t>.</w:t>
-            </w:r>
-            <w:proofErr w:type="spellStart"/>
-            <w:r>
-              <w:rPr>
-                <w:rFonts w:ascii="Times New Roman" w:eastAsia="Times New Roman" w:hAnsi="Times New Roman" w:cs="Times New Roman"/>
-                <w:color w:val="000000" w:themeColor="text1"/>
-                <w:szCs w:val="22"/>
-              </w:rPr>
-              <w:t>docx</w:t>
-            </w:r>
-            <w:proofErr w:type="spellEnd"/>
+              <w:t>.docx</w:t>
+            </w:r>
           </w:p>
         </w:tc>
         <w:tc>
@@ -21172,33 +20636,15 @@
                 <w:color w:val="000000" w:themeColor="text1"/>
                 <w:szCs w:val="22"/>
               </w:rPr>
-              <w:t xml:space="preserve"> Traceability </w:t>
-            </w:r>
-            <w:proofErr w:type="spellStart"/>
-            <w:r>
-              <w:rPr>
-                <w:rFonts w:ascii="Times New Roman" w:eastAsia="Times New Roman" w:hAnsi="Times New Roman" w:cs="Times New Roman"/>
-                <w:color w:val="000000" w:themeColor="text1"/>
-                <w:szCs w:val="22"/>
-              </w:rPr>
-              <w:t>Record</w:t>
-            </w:r>
-            <w:r>
-              <w:rPr>
-                <w:rFonts w:ascii="Times New Roman" w:eastAsia="Times New Roman" w:hAnsi="Times New Roman" w:cs="Times New Roman"/>
-                <w:color w:val="000000" w:themeColor="text1"/>
-                <w:szCs w:val="22"/>
-              </w:rPr>
-              <w:t>_Version</w:t>
-            </w:r>
-            <w:proofErr w:type="spellEnd"/>
-            <w:r>
-              <w:rPr>
-                <w:rFonts w:ascii="Times New Roman" w:eastAsia="Times New Roman" w:hAnsi="Times New Roman" w:cs="Times New Roman"/>
-                <w:color w:val="000000" w:themeColor="text1"/>
-                <w:szCs w:val="22"/>
-              </w:rPr>
-              <w:t xml:space="preserve"> 1.0</w:t>
+              <w:t xml:space="preserve"> Traceability Record</w:t>
+            </w:r>
+            <w:r>
+              <w:rPr>
+                <w:rFonts w:ascii="Times New Roman" w:eastAsia="Times New Roman" w:hAnsi="Times New Roman" w:cs="Times New Roman"/>
+                <w:color w:val="000000" w:themeColor="text1"/>
+                <w:szCs w:val="22"/>
+              </w:rPr>
+              <w:t>_Version 1.0</w:t>
             </w:r>
           </w:p>
         </w:tc>
@@ -21228,18 +20674,8 @@
                 <w:color w:val="000000" w:themeColor="text1"/>
                 <w:szCs w:val="22"/>
               </w:rPr>
-              <w:t>.</w:t>
-            </w:r>
-            <w:proofErr w:type="spellStart"/>
-            <w:r>
-              <w:rPr>
-                <w:rFonts w:ascii="Times New Roman" w:eastAsia="Times New Roman" w:hAnsi="Times New Roman" w:cs="Times New Roman"/>
-                <w:color w:val="000000" w:themeColor="text1"/>
-                <w:szCs w:val="22"/>
-              </w:rPr>
-              <w:t>docx</w:t>
-            </w:r>
-            <w:proofErr w:type="spellEnd"/>
+              <w:t>.docx</w:t>
+            </w:r>
           </w:p>
         </w:tc>
         <w:tc>
@@ -21426,41 +20862,13 @@
                 <w:szCs w:val="22"/>
               </w:rPr>
             </w:pPr>
-            <w:proofErr w:type="spellStart"/>
-            <w:r>
-              <w:rPr>
-                <w:rFonts w:ascii="Times New Roman" w:eastAsia="Times New Roman" w:hAnsi="Times New Roman" w:cs="Times New Roman"/>
-                <w:color w:val="000000" w:themeColor="text1"/>
-                <w:szCs w:val="22"/>
-              </w:rPr>
-              <w:t>SMTS_Design</w:t>
-            </w:r>
-            <w:proofErr w:type="spellEnd"/>
-            <w:r>
-              <w:rPr>
-                <w:rFonts w:ascii="Times New Roman" w:eastAsia="Times New Roman" w:hAnsi="Times New Roman" w:cs="Times New Roman"/>
-                <w:color w:val="000000" w:themeColor="text1"/>
-                <w:szCs w:val="22"/>
-              </w:rPr>
-              <w:t xml:space="preserve"> </w:t>
-            </w:r>
-            <w:proofErr w:type="spellStart"/>
-            <w:r>
-              <w:rPr>
-                <w:rFonts w:ascii="Times New Roman" w:eastAsia="Times New Roman" w:hAnsi="Times New Roman" w:cs="Times New Roman"/>
-                <w:color w:val="000000" w:themeColor="text1"/>
-                <w:szCs w:val="22"/>
-              </w:rPr>
-              <w:t>Document_Version</w:t>
-            </w:r>
-            <w:proofErr w:type="spellEnd"/>
-            <w:r>
-              <w:rPr>
-                <w:rFonts w:ascii="Times New Roman" w:eastAsia="Times New Roman" w:hAnsi="Times New Roman" w:cs="Times New Roman"/>
-                <w:color w:val="000000" w:themeColor="text1"/>
-                <w:szCs w:val="22"/>
-              </w:rPr>
-              <w:t xml:space="preserve"> 1.0</w:t>
+            <w:r>
+              <w:rPr>
+                <w:rFonts w:ascii="Times New Roman" w:eastAsia="Times New Roman" w:hAnsi="Times New Roman" w:cs="Times New Roman"/>
+                <w:color w:val="000000" w:themeColor="text1"/>
+                <w:szCs w:val="22"/>
+              </w:rPr>
+              <w:t>SMTS_Design Document_Version 1.0</w:t>
             </w:r>
           </w:p>
         </w:tc>
@@ -21490,18 +20898,8 @@
                 <w:color w:val="000000" w:themeColor="text1"/>
                 <w:szCs w:val="22"/>
               </w:rPr>
-              <w:t>.</w:t>
-            </w:r>
-            <w:proofErr w:type="spellStart"/>
-            <w:r>
-              <w:rPr>
-                <w:rFonts w:ascii="Times New Roman" w:eastAsia="Times New Roman" w:hAnsi="Times New Roman" w:cs="Times New Roman"/>
-                <w:color w:val="000000" w:themeColor="text1"/>
-                <w:szCs w:val="22"/>
-              </w:rPr>
-              <w:t>docx</w:t>
-            </w:r>
-            <w:proofErr w:type="spellEnd"/>
+              <w:t>.docx</w:t>
+            </w:r>
           </w:p>
         </w:tc>
         <w:tc>
@@ -21847,41 +21245,13 @@
                 <w:szCs w:val="22"/>
               </w:rPr>
             </w:pPr>
-            <w:proofErr w:type="spellStart"/>
-            <w:r>
-              <w:rPr>
-                <w:rFonts w:ascii="Times New Roman" w:eastAsia="Times New Roman" w:hAnsi="Times New Roman" w:cs="Times New Roman"/>
-                <w:color w:val="000000" w:themeColor="text1"/>
-                <w:szCs w:val="22"/>
-              </w:rPr>
-              <w:t>SMTS_Test</w:t>
-            </w:r>
-            <w:proofErr w:type="spellEnd"/>
-            <w:r>
-              <w:rPr>
-                <w:rFonts w:ascii="Times New Roman" w:eastAsia="Times New Roman" w:hAnsi="Times New Roman" w:cs="Times New Roman"/>
-                <w:color w:val="000000" w:themeColor="text1"/>
-                <w:szCs w:val="22"/>
-              </w:rPr>
-              <w:t xml:space="preserve"> </w:t>
-            </w:r>
-            <w:proofErr w:type="spellStart"/>
-            <w:r>
-              <w:rPr>
-                <w:rFonts w:ascii="Times New Roman" w:eastAsia="Times New Roman" w:hAnsi="Times New Roman" w:cs="Times New Roman"/>
-                <w:color w:val="000000" w:themeColor="text1"/>
-                <w:szCs w:val="22"/>
-              </w:rPr>
-              <w:t>Plan_Version</w:t>
-            </w:r>
-            <w:proofErr w:type="spellEnd"/>
-            <w:r>
-              <w:rPr>
-                <w:rFonts w:ascii="Times New Roman" w:eastAsia="Times New Roman" w:hAnsi="Times New Roman" w:cs="Times New Roman"/>
-                <w:color w:val="000000" w:themeColor="text1"/>
-                <w:szCs w:val="22"/>
-              </w:rPr>
-              <w:t xml:space="preserve"> 1.0</w:t>
+            <w:r>
+              <w:rPr>
+                <w:rFonts w:ascii="Times New Roman" w:eastAsia="Times New Roman" w:hAnsi="Times New Roman" w:cs="Times New Roman"/>
+                <w:color w:val="000000" w:themeColor="text1"/>
+                <w:szCs w:val="22"/>
+              </w:rPr>
+              <w:t>SMTS_Test Plan_Version 1.0</w:t>
             </w:r>
           </w:p>
         </w:tc>
@@ -21911,18 +21281,8 @@
                 <w:color w:val="000000" w:themeColor="text1"/>
                 <w:szCs w:val="22"/>
               </w:rPr>
-              <w:t>.</w:t>
-            </w:r>
-            <w:proofErr w:type="spellStart"/>
-            <w:r>
-              <w:rPr>
-                <w:rFonts w:ascii="Times New Roman" w:eastAsia="Times New Roman" w:hAnsi="Times New Roman" w:cs="Times New Roman"/>
-                <w:color w:val="000000" w:themeColor="text1"/>
-                <w:szCs w:val="22"/>
-              </w:rPr>
-              <w:t>docx</w:t>
-            </w:r>
-            <w:proofErr w:type="spellEnd"/>
+              <w:t>.docx</w:t>
+            </w:r>
           </w:p>
         </w:tc>
         <w:tc>
@@ -23552,7 +22912,7 @@
               <w:rFonts w:ascii="Times New Roman" w:hAnsi="Times New Roman" w:cs="Times New Roman"/>
               <w:noProof/>
             </w:rPr>
-            <w:t>19</w:t>
+            <w:t>18</w:t>
           </w:r>
           <w:r>
             <w:rPr>
@@ -25088,6 +24448,119 @@
     </w:lvl>
   </w:abstractNum>
   <w:abstractNum w:abstractNumId="12" w15:restartNumberingAfterBreak="0">
+    <w:nsid w:val="3B154DA8"/>
+    <w:multiLevelType w:val="hybridMultilevel"/>
+    <w:tmpl w:val="C08E8DF2"/>
+    <w:lvl w:ilvl="0" w:tplc="04090001">
+      <w:start w:val="1"/>
+      <w:numFmt w:val="bullet"/>
+      <w:lvlText w:val=""/>
+      <w:lvlJc w:val="left"/>
+      <w:pPr>
+        <w:ind w:left="720" w:hanging="360"/>
+      </w:pPr>
+      <w:rPr>
+        <w:rFonts w:ascii="Symbol" w:hAnsi="Symbol" w:hint="default"/>
+      </w:rPr>
+    </w:lvl>
+    <w:lvl w:ilvl="1" w:tplc="04090003" w:tentative="1">
+      <w:start w:val="1"/>
+      <w:numFmt w:val="bullet"/>
+      <w:lvlText w:val="o"/>
+      <w:lvlJc w:val="left"/>
+      <w:pPr>
+        <w:ind w:left="1440" w:hanging="360"/>
+      </w:pPr>
+      <w:rPr>
+        <w:rFonts w:ascii="Courier New" w:hAnsi="Courier New" w:cs="Courier New" w:hint="default"/>
+      </w:rPr>
+    </w:lvl>
+    <w:lvl w:ilvl="2" w:tplc="04090005" w:tentative="1">
+      <w:start w:val="1"/>
+      <w:numFmt w:val="bullet"/>
+      <w:lvlText w:val=""/>
+      <w:lvlJc w:val="left"/>
+      <w:pPr>
+        <w:ind w:left="2160" w:hanging="360"/>
+      </w:pPr>
+      <w:rPr>
+        <w:rFonts w:ascii="Wingdings" w:hAnsi="Wingdings" w:hint="default"/>
+      </w:rPr>
+    </w:lvl>
+    <w:lvl w:ilvl="3" w:tplc="04090001" w:tentative="1">
+      <w:start w:val="1"/>
+      <w:numFmt w:val="bullet"/>
+      <w:lvlText w:val=""/>
+      <w:lvlJc w:val="left"/>
+      <w:pPr>
+        <w:ind w:left="2880" w:hanging="360"/>
+      </w:pPr>
+      <w:rPr>
+        <w:rFonts w:ascii="Symbol" w:hAnsi="Symbol" w:hint="default"/>
+      </w:rPr>
+    </w:lvl>
+    <w:lvl w:ilvl="4" w:tplc="04090003" w:tentative="1">
+      <w:start w:val="1"/>
+      <w:numFmt w:val="bullet"/>
+      <w:lvlText w:val="o"/>
+      <w:lvlJc w:val="left"/>
+      <w:pPr>
+        <w:ind w:left="3600" w:hanging="360"/>
+      </w:pPr>
+      <w:rPr>
+        <w:rFonts w:ascii="Courier New" w:hAnsi="Courier New" w:cs="Courier New" w:hint="default"/>
+      </w:rPr>
+    </w:lvl>
+    <w:lvl w:ilvl="5" w:tplc="04090005" w:tentative="1">
+      <w:start w:val="1"/>
+      <w:numFmt w:val="bullet"/>
+      <w:lvlText w:val=""/>
+      <w:lvlJc w:val="left"/>
+      <w:pPr>
+        <w:ind w:left="4320" w:hanging="360"/>
+      </w:pPr>
+      <w:rPr>
+        <w:rFonts w:ascii="Wingdings" w:hAnsi="Wingdings" w:hint="default"/>
+      </w:rPr>
+    </w:lvl>
+    <w:lvl w:ilvl="6" w:tplc="04090001" w:tentative="1">
+      <w:start w:val="1"/>
+      <w:numFmt w:val="bullet"/>
+      <w:lvlText w:val=""/>
+      <w:lvlJc w:val="left"/>
+      <w:pPr>
+        <w:ind w:left="5040" w:hanging="360"/>
+      </w:pPr>
+      <w:rPr>
+        <w:rFonts w:ascii="Symbol" w:hAnsi="Symbol" w:hint="default"/>
+      </w:rPr>
+    </w:lvl>
+    <w:lvl w:ilvl="7" w:tplc="04090003" w:tentative="1">
+      <w:start w:val="1"/>
+      <w:numFmt w:val="bullet"/>
+      <w:lvlText w:val="o"/>
+      <w:lvlJc w:val="left"/>
+      <w:pPr>
+        <w:ind w:left="5760" w:hanging="360"/>
+      </w:pPr>
+      <w:rPr>
+        <w:rFonts w:ascii="Courier New" w:hAnsi="Courier New" w:cs="Courier New" w:hint="default"/>
+      </w:rPr>
+    </w:lvl>
+    <w:lvl w:ilvl="8" w:tplc="04090005" w:tentative="1">
+      <w:start w:val="1"/>
+      <w:numFmt w:val="bullet"/>
+      <w:lvlText w:val=""/>
+      <w:lvlJc w:val="left"/>
+      <w:pPr>
+        <w:ind w:left="6480" w:hanging="360"/>
+      </w:pPr>
+      <w:rPr>
+        <w:rFonts w:ascii="Wingdings" w:hAnsi="Wingdings" w:hint="default"/>
+      </w:rPr>
+    </w:lvl>
+  </w:abstractNum>
+  <w:abstractNum w:abstractNumId="13" w15:restartNumberingAfterBreak="0">
     <w:nsid w:val="3ED77649"/>
     <w:multiLevelType w:val="multilevel"/>
     <w:tmpl w:val="48900D36"/>
@@ -25200,7 +24673,7 @@
       </w:rPr>
     </w:lvl>
   </w:abstractNum>
-  <w:abstractNum w:abstractNumId="13" w15:restartNumberingAfterBreak="0">
+  <w:abstractNum w:abstractNumId="14" w15:restartNumberingAfterBreak="0">
     <w:nsid w:val="453370F3"/>
     <w:multiLevelType w:val="multilevel"/>
     <w:tmpl w:val="D65290F0"/>
@@ -25313,7 +24786,7 @@
       </w:rPr>
     </w:lvl>
   </w:abstractNum>
-  <w:abstractNum w:abstractNumId="14" w15:restartNumberingAfterBreak="0">
+  <w:abstractNum w:abstractNumId="15" w15:restartNumberingAfterBreak="0">
     <w:nsid w:val="60FD03D7"/>
     <w:multiLevelType w:val="hybridMultilevel"/>
     <w:tmpl w:val="EC6A4480"/>
@@ -25426,7 +24899,7 @@
       </w:rPr>
     </w:lvl>
   </w:abstractNum>
-  <w:abstractNum w:abstractNumId="15" w15:restartNumberingAfterBreak="0">
+  <w:abstractNum w:abstractNumId="16" w15:restartNumberingAfterBreak="0">
     <w:nsid w:val="63E51609"/>
     <w:multiLevelType w:val="hybridMultilevel"/>
     <w:tmpl w:val="1E785696"/>
@@ -25539,7 +25012,7 @@
       </w:rPr>
     </w:lvl>
   </w:abstractNum>
-  <w:abstractNum w:abstractNumId="16" w15:restartNumberingAfterBreak="0">
+  <w:abstractNum w:abstractNumId="17" w15:restartNumberingAfterBreak="0">
     <w:nsid w:val="640F535E"/>
     <w:multiLevelType w:val="multilevel"/>
     <w:tmpl w:val="1AD4B224"/>
@@ -25652,7 +25125,7 @@
       </w:rPr>
     </w:lvl>
   </w:abstractNum>
-  <w:abstractNum w:abstractNumId="17" w15:restartNumberingAfterBreak="0">
+  <w:abstractNum w:abstractNumId="18" w15:restartNumberingAfterBreak="0">
     <w:nsid w:val="67E80BCE"/>
     <w:multiLevelType w:val="hybridMultilevel"/>
     <w:tmpl w:val="FCD2AA32"/>
@@ -25765,7 +25238,7 @@
       </w:rPr>
     </w:lvl>
   </w:abstractNum>
-  <w:abstractNum w:abstractNumId="18" w15:restartNumberingAfterBreak="0">
+  <w:abstractNum w:abstractNumId="19" w15:restartNumberingAfterBreak="0">
     <w:nsid w:val="6820622F"/>
     <w:multiLevelType w:val="hybridMultilevel"/>
     <w:tmpl w:val="CF1ABCA0"/>
@@ -25878,7 +25351,7 @@
       </w:rPr>
     </w:lvl>
   </w:abstractNum>
-  <w:abstractNum w:abstractNumId="19" w15:restartNumberingAfterBreak="0">
+  <w:abstractNum w:abstractNumId="20" w15:restartNumberingAfterBreak="0">
     <w:nsid w:val="692864E9"/>
     <w:multiLevelType w:val="hybridMultilevel"/>
     <w:tmpl w:val="EC3A3276"/>
@@ -25991,7 +25464,7 @@
       </w:rPr>
     </w:lvl>
   </w:abstractNum>
-  <w:abstractNum w:abstractNumId="20" w15:restartNumberingAfterBreak="0">
+  <w:abstractNum w:abstractNumId="21" w15:restartNumberingAfterBreak="0">
     <w:nsid w:val="6F6716B9"/>
     <w:multiLevelType w:val="hybridMultilevel"/>
     <w:tmpl w:val="845A0CE8"/>
@@ -26104,7 +25577,7 @@
       </w:rPr>
     </w:lvl>
   </w:abstractNum>
-  <w:abstractNum w:abstractNumId="21" w15:restartNumberingAfterBreak="0">
+  <w:abstractNum w:abstractNumId="22" w15:restartNumberingAfterBreak="0">
     <w:nsid w:val="71D00D6C"/>
     <w:multiLevelType w:val="hybridMultilevel"/>
     <w:tmpl w:val="469E8C76"/>
@@ -26217,7 +25690,7 @@
       </w:rPr>
     </w:lvl>
   </w:abstractNum>
-  <w:abstractNum w:abstractNumId="22" w15:restartNumberingAfterBreak="0">
+  <w:abstractNum w:abstractNumId="23" w15:restartNumberingAfterBreak="0">
     <w:nsid w:val="74750C92"/>
     <w:multiLevelType w:val="multilevel"/>
     <w:tmpl w:val="CC2A2196"/>
@@ -26330,7 +25803,7 @@
       </w:rPr>
     </w:lvl>
   </w:abstractNum>
-  <w:abstractNum w:abstractNumId="23" w15:restartNumberingAfterBreak="0">
+  <w:abstractNum w:abstractNumId="24" w15:restartNumberingAfterBreak="0">
     <w:nsid w:val="764A4071"/>
     <w:multiLevelType w:val="multilevel"/>
     <w:tmpl w:val="02E6B18A"/>
@@ -26443,7 +25916,7 @@
       </w:rPr>
     </w:lvl>
   </w:abstractNum>
-  <w:abstractNum w:abstractNumId="24" w15:restartNumberingAfterBreak="0">
+  <w:abstractNum w:abstractNumId="25" w15:restartNumberingAfterBreak="0">
     <w:nsid w:val="779306C4"/>
     <w:multiLevelType w:val="hybridMultilevel"/>
     <w:tmpl w:val="8690C6B6"/>
@@ -26556,7 +26029,7 @@
       </w:rPr>
     </w:lvl>
   </w:abstractNum>
-  <w:abstractNum w:abstractNumId="25" w15:restartNumberingAfterBreak="0">
+  <w:abstractNum w:abstractNumId="26" w15:restartNumberingAfterBreak="0">
     <w:nsid w:val="79475CEB"/>
     <w:multiLevelType w:val="multilevel"/>
     <w:tmpl w:val="F6DE2790"/>
@@ -26669,7 +26142,7 @@
       </w:rPr>
     </w:lvl>
   </w:abstractNum>
-  <w:abstractNum w:abstractNumId="26" w15:restartNumberingAfterBreak="0">
+  <w:abstractNum w:abstractNumId="27" w15:restartNumberingAfterBreak="0">
     <w:nsid w:val="7E154DDE"/>
     <w:multiLevelType w:val="hybridMultilevel"/>
     <w:tmpl w:val="EC6EDAE6"/>
@@ -26783,25 +26256,25 @@
     </w:lvl>
   </w:abstractNum>
   <w:num w:numId="1">
-    <w:abstractNumId w:val="18"/>
+    <w:abstractNumId w:val="19"/>
   </w:num>
   <w:num w:numId="2">
+    <w:abstractNumId w:val="24"/>
+  </w:num>
+  <w:num w:numId="3">
+    <w:abstractNumId w:val="26"/>
+  </w:num>
+  <w:num w:numId="4">
     <w:abstractNumId w:val="23"/>
   </w:num>
-  <w:num w:numId="3">
-    <w:abstractNumId w:val="25"/>
-  </w:num>
-  <w:num w:numId="4">
-    <w:abstractNumId w:val="22"/>
-  </w:num>
   <w:num w:numId="5">
-    <w:abstractNumId w:val="16"/>
+    <w:abstractNumId w:val="17"/>
   </w:num>
   <w:num w:numId="6">
-    <w:abstractNumId w:val="12"/>
+    <w:abstractNumId w:val="13"/>
   </w:num>
   <w:num w:numId="7">
-    <w:abstractNumId w:val="15"/>
+    <w:abstractNumId w:val="16"/>
   </w:num>
   <w:num w:numId="8">
     <w:abstractNumId w:val="5"/>
@@ -26810,7 +26283,7 @@
     <w:abstractNumId w:val="4"/>
   </w:num>
   <w:num w:numId="10">
-    <w:abstractNumId w:val="14"/>
+    <w:abstractNumId w:val="15"/>
   </w:num>
   <w:num w:numId="11">
     <w:abstractNumId w:val="10"/>
@@ -26825,16 +26298,16 @@
     <w:abstractNumId w:val="2"/>
   </w:num>
   <w:num w:numId="15">
-    <w:abstractNumId w:val="19"/>
+    <w:abstractNumId w:val="20"/>
   </w:num>
   <w:num w:numId="16">
-    <w:abstractNumId w:val="21"/>
+    <w:abstractNumId w:val="22"/>
   </w:num>
   <w:num w:numId="17">
     <w:abstractNumId w:val="3"/>
   </w:num>
   <w:num w:numId="18">
-    <w:abstractNumId w:val="17"/>
+    <w:abstractNumId w:val="18"/>
   </w:num>
   <w:num w:numId="19">
     <w:abstractNumId w:val="9"/>
@@ -26846,22 +26319,25 @@
     <w:abstractNumId w:val="0"/>
   </w:num>
   <w:num w:numId="22">
-    <w:abstractNumId w:val="24"/>
+    <w:abstractNumId w:val="25"/>
   </w:num>
   <w:num w:numId="23">
     <w:abstractNumId w:val="1"/>
   </w:num>
   <w:num w:numId="24">
-    <w:abstractNumId w:val="20"/>
+    <w:abstractNumId w:val="21"/>
   </w:num>
   <w:num w:numId="25">
-    <w:abstractNumId w:val="26"/>
+    <w:abstractNumId w:val="27"/>
   </w:num>
   <w:num w:numId="26">
-    <w:abstractNumId w:val="13"/>
+    <w:abstractNumId w:val="14"/>
   </w:num>
   <w:num w:numId="27">
     <w:abstractNumId w:val="11"/>
+  </w:num>
+  <w:num w:numId="28">
+    <w:abstractNumId w:val="12"/>
   </w:num>
 </w:numbering>
 </file>
@@ -28325,7 +27801,7 @@
 </file>
 
 <file path=customXml/itemProps1.xml><?xml version="1.0" encoding="utf-8"?>
-<ds:datastoreItem xmlns:ds="http://schemas.openxmlformats.org/officeDocument/2006/customXml" ds:itemID="{38C95CB1-F81C-4E3F-A20A-30A50E1C84BB}">
+<ds:datastoreItem xmlns:ds="http://schemas.openxmlformats.org/officeDocument/2006/customXml" ds:itemID="{D4E8B19C-C3CD-4ABC-80FA-82FB71411DB3}">
   <ds:schemaRefs>
     <ds:schemaRef ds:uri="http://schemas.openxmlformats.org/officeDocument/2006/bibliography"/>
   </ds:schemaRefs>

</xml_diff>